<commit_message>
changes in anaimation style
</commit_message>
<xml_diff>
--- a/01_Endabgabe_v2/1_Konzept/Konzept EIA2 Endabgabe Zauberbild.docx
+++ b/01_Endabgabe_v2/1_Konzept/Konzept EIA2 Endabgabe Zauberbild.docx
@@ -66,6 +66,18 @@
         <w:t xml:space="preserve">Notizen </w:t>
       </w:r>
     </w:p>
+    <w:p>
+      <w:pPr>
+        <w:pStyle w:val="Listenabsatz"/>
+        <w:numPr>
+          <w:ilvl w:val="0"/>
+          <w:numId w:val="5"/>
+        </w:numPr>
+      </w:pPr>
+      <w:r>
+        <w:t>Dokumentation</w:t>
+      </w:r>
+    </w:p>
     <w:p/>
     <w:p>
       <w:r>
@@ -79,17 +91,36 @@
           <w:ilvl w:val="0"/>
           <w:numId w:val="6"/>
         </w:numPr>
-      </w:pPr>
-      <w:r>
-        <w:t xml:space="preserve">Repository auf </w:t>
-      </w:r>
-      <w:proofErr w:type="spellStart"/>
-      <w:r>
-        <w:t>GitHub</w:t>
-      </w:r>
-      <w:proofErr w:type="spellEnd"/>
-      <w:r>
-        <w:t>:</w:t>
+        <w:rPr>
+          <w:lang w:val="en-US"/>
+        </w:rPr>
+      </w:pPr>
+      <w:r>
+        <w:rPr>
+          <w:lang w:val="en-US"/>
+        </w:rPr>
+        <w:t>Repository auf GitHub:</w:t>
+      </w:r>
+      <w:r>
+        <w:rPr>
+          <w:lang w:val="en-US"/>
+        </w:rPr>
+        <w:t xml:space="preserve"> </w:t>
+      </w:r>
+      <w:hyperlink r:id="rId7" w:history="1">
+        <w:r>
+          <w:rPr>
+            <w:rStyle w:val="Hyperlink"/>
+            <w:lang w:val="en-US"/>
+          </w:rPr>
+          <w:t>https://github.com/ivenios/EIA2/tree/master/01_Endabgabe_v2</w:t>
+        </w:r>
+      </w:hyperlink>
+      <w:r>
+        <w:rPr>
+          <w:lang w:val="en-US"/>
+        </w:rPr>
+        <w:t xml:space="preserve"> </w:t>
       </w:r>
     </w:p>
     <w:p>
@@ -107,13 +138,20 @@
     <w:p>
       <w:pPr>
         <w:pStyle w:val="Listenabsatz"/>
-        <w:numPr>
-          <w:ilvl w:val="0"/>
-          <w:numId w:val="6"/>
-        </w:numPr>
-      </w:pPr>
-      <w:r>
-        <w:t>Konzept Dateien:</w:t>
+      </w:pPr>
+      <w:hyperlink r:id="rId8" w:history="1">
+        <w:r>
+          <w:rPr>
+            <w:rStyle w:val="Hyperlink"/>
+          </w:rPr>
+          <w:t>https://ivenios.github.io/EIA2/01_Endabgabe_v2/index.html</w:t>
+        </w:r>
+      </w:hyperlink>
+      <w:r>
+        <w:t>?</w:t>
+      </w:r>
+      <w:r>
+        <w:t xml:space="preserve"> </w:t>
       </w:r>
     </w:p>
     <w:p>
@@ -125,8 +163,13 @@
         </w:numPr>
       </w:pPr>
       <w:r>
-        <w:t>Zip-Datei:</w:t>
-      </w:r>
+        <w:t>Konzept Dateien:</w:t>
+      </w:r>
+    </w:p>
+    <w:p>
+      <w:pPr>
+        <w:pStyle w:val="Listenabsatz"/>
+      </w:pPr>
     </w:p>
     <w:p>
       <w:pPr>
@@ -137,11 +180,2879 @@
         </w:numPr>
       </w:pPr>
       <w:r>
+        <w:t>Zip-Datei:</w:t>
+      </w:r>
+    </w:p>
+    <w:p/>
+    <w:p>
+      <w:pPr>
+        <w:pStyle w:val="Listenabsatz"/>
+        <w:numPr>
+          <w:ilvl w:val="0"/>
+          <w:numId w:val="6"/>
+        </w:numPr>
+      </w:pPr>
+      <w:r>
         <w:t>Dokumentation:</w:t>
       </w:r>
+      <w:r>
+        <w:t xml:space="preserve"> </w:t>
+      </w:r>
+      <w:hyperlink r:id="rId9" w:history="1">
+        <w:r>
+          <w:rPr>
+            <w:rStyle w:val="Hyperlink"/>
+          </w:rPr>
+          <w:t>https://github.com/ivenios/EIA2/blob/master/01_Endabgabe_v2/readME.txt</w:t>
+        </w:r>
+      </w:hyperlink>
+      <w:r>
+        <w:t xml:space="preserve"> </w:t>
+      </w:r>
+    </w:p>
+    <w:p/>
+    <w:p/>
+    <w:p>
+      <w:r>
+        <w:br w:type="page"/>
+      </w:r>
+    </w:p>
+    <w:p>
+      <w:pPr>
+        <w:pStyle w:val="berschrift2"/>
+        <w:numPr>
+          <w:ilvl w:val="0"/>
+          <w:numId w:val="10"/>
+        </w:numPr>
+      </w:pPr>
+      <w:r>
+        <w:lastRenderedPageBreak/>
+        <w:t>HTML-Skizzen</w:t>
+      </w:r>
+    </w:p>
+    <w:p/>
+    <w:p>
+      <w:pPr>
+        <w:pStyle w:val="berschrift2"/>
+        <w:numPr>
+          <w:ilvl w:val="0"/>
+          <w:numId w:val="9"/>
+        </w:numPr>
+      </w:pPr>
+      <w:r>
+        <w:t>Dokumentation</w:t>
+      </w:r>
+    </w:p>
+    <w:p/>
+    <w:p>
+      <w:pPr>
+        <w:spacing w:line="240" w:lineRule="auto"/>
+        <w:rPr>
+          <w:sz w:val="24"/>
+          <w:szCs w:val="24"/>
+          <w:lang w:val="en-US"/>
+        </w:rPr>
+      </w:pPr>
+      <w:r>
+        <w:rPr>
+          <w:sz w:val="24"/>
+          <w:szCs w:val="24"/>
+          <w:lang w:val="en-US"/>
+        </w:rPr>
+        <w:t>********RUDE MS PAINT********</w:t>
+      </w:r>
+    </w:p>
+    <w:p>
+      <w:pPr>
+        <w:spacing w:line="240" w:lineRule="auto"/>
+        <w:rPr>
+          <w:sz w:val="24"/>
+          <w:szCs w:val="24"/>
+          <w:lang w:val="en-US"/>
+        </w:rPr>
+      </w:pPr>
+      <w:r>
+        <w:rPr>
+          <w:sz w:val="24"/>
+          <w:szCs w:val="24"/>
+          <w:lang w:val="en-US"/>
+        </w:rPr>
+        <w:t>-_-_-_-_-_-_-_-_-_-_-_-_-_-_-_-_</w:t>
+      </w:r>
+    </w:p>
+    <w:p>
+      <w:pPr>
+        <w:spacing w:line="240" w:lineRule="auto"/>
+        <w:rPr>
+          <w:sz w:val="24"/>
+          <w:szCs w:val="24"/>
+          <w:lang w:val="en-US"/>
+        </w:rPr>
+      </w:pPr>
+      <w:r>
+        <w:rPr>
+          <w:sz w:val="24"/>
+          <w:szCs w:val="24"/>
+          <w:lang w:val="en-US"/>
+        </w:rPr>
+        <w:t xml:space="preserve">by Iven Otis Sieglen. </w:t>
+      </w:r>
+    </w:p>
+    <w:p>
+      <w:pPr>
+        <w:spacing w:line="240" w:lineRule="auto"/>
+        <w:rPr>
+          <w:sz w:val="24"/>
+          <w:szCs w:val="24"/>
+          <w:lang w:val="en-US"/>
+        </w:rPr>
+      </w:pPr>
+    </w:p>
+    <w:p>
+      <w:pPr>
+        <w:spacing w:line="240" w:lineRule="auto"/>
+        <w:rPr>
+          <w:sz w:val="24"/>
+          <w:szCs w:val="24"/>
+        </w:rPr>
+      </w:pPr>
+      <w:r>
+        <w:rPr>
+          <w:sz w:val="24"/>
+          <w:szCs w:val="24"/>
+        </w:rPr>
+        <w:t xml:space="preserve">This </w:t>
+      </w:r>
+      <w:proofErr w:type="spellStart"/>
+      <w:r>
+        <w:rPr>
+          <w:sz w:val="24"/>
+          <w:szCs w:val="24"/>
+        </w:rPr>
+        <w:t>programm</w:t>
+      </w:r>
+      <w:proofErr w:type="spellEnd"/>
+      <w:r>
+        <w:rPr>
+          <w:sz w:val="24"/>
+          <w:szCs w:val="24"/>
+        </w:rPr>
+        <w:t xml:space="preserve"> </w:t>
+      </w:r>
+      <w:proofErr w:type="spellStart"/>
+      <w:r>
+        <w:rPr>
+          <w:sz w:val="24"/>
+          <w:szCs w:val="24"/>
+        </w:rPr>
+        <w:t>includes</w:t>
+      </w:r>
+      <w:proofErr w:type="spellEnd"/>
+      <w:r>
+        <w:rPr>
+          <w:sz w:val="24"/>
+          <w:szCs w:val="24"/>
+        </w:rPr>
+        <w:t xml:space="preserve">: </w:t>
+      </w:r>
+    </w:p>
+    <w:p>
+      <w:pPr>
+        <w:spacing w:line="240" w:lineRule="auto"/>
+        <w:rPr>
+          <w:sz w:val="24"/>
+          <w:szCs w:val="24"/>
+        </w:rPr>
+      </w:pPr>
+      <w:r>
+        <w:rPr>
+          <w:sz w:val="24"/>
+          <w:szCs w:val="24"/>
+        </w:rPr>
+        <w:t>1. Konzept</w:t>
+      </w:r>
+    </w:p>
+    <w:p>
+      <w:pPr>
+        <w:spacing w:line="240" w:lineRule="auto"/>
+        <w:rPr>
+          <w:sz w:val="24"/>
+          <w:szCs w:val="24"/>
+        </w:rPr>
+      </w:pPr>
+      <w:r>
+        <w:rPr>
+          <w:sz w:val="24"/>
+          <w:szCs w:val="24"/>
+        </w:rPr>
+        <w:t>2. Dokumentation</w:t>
+      </w:r>
+    </w:p>
+    <w:p>
+      <w:pPr>
+        <w:spacing w:line="240" w:lineRule="auto"/>
+        <w:rPr>
+          <w:sz w:val="24"/>
+          <w:szCs w:val="24"/>
+        </w:rPr>
+      </w:pPr>
+      <w:r>
+        <w:rPr>
+          <w:sz w:val="24"/>
+          <w:szCs w:val="24"/>
+        </w:rPr>
+        <w:t xml:space="preserve">3. </w:t>
+      </w:r>
+      <w:proofErr w:type="spellStart"/>
+      <w:r>
+        <w:rPr>
+          <w:sz w:val="24"/>
+          <w:szCs w:val="24"/>
+        </w:rPr>
+        <w:t>zip</w:t>
+      </w:r>
+      <w:proofErr w:type="spellEnd"/>
+      <w:r>
+        <w:rPr>
+          <w:sz w:val="24"/>
+          <w:szCs w:val="24"/>
+        </w:rPr>
+        <w:t>-Datei mit Abgabe</w:t>
+      </w:r>
+    </w:p>
+    <w:p>
+      <w:pPr>
+        <w:spacing w:line="240" w:lineRule="auto"/>
+        <w:rPr>
+          <w:sz w:val="24"/>
+          <w:szCs w:val="24"/>
+          <w:lang w:val="en-US"/>
+        </w:rPr>
+      </w:pPr>
+      <w:r>
+        <w:rPr>
+          <w:sz w:val="24"/>
+          <w:szCs w:val="24"/>
+          <w:lang w:val="en-US"/>
+        </w:rPr>
+        <w:t xml:space="preserve">4. Das </w:t>
+      </w:r>
+      <w:proofErr w:type="spellStart"/>
+      <w:r>
+        <w:rPr>
+          <w:sz w:val="24"/>
+          <w:szCs w:val="24"/>
+          <w:lang w:val="en-US"/>
+        </w:rPr>
+        <w:t>Programm</w:t>
+      </w:r>
+      <w:proofErr w:type="spellEnd"/>
+    </w:p>
+    <w:p>
+      <w:pPr>
+        <w:spacing w:line="240" w:lineRule="auto"/>
+        <w:rPr>
+          <w:sz w:val="24"/>
+          <w:szCs w:val="24"/>
+          <w:lang w:val="en-US"/>
+        </w:rPr>
+      </w:pPr>
+    </w:p>
+    <w:p>
+      <w:pPr>
+        <w:spacing w:line="240" w:lineRule="auto"/>
+        <w:rPr>
+          <w:sz w:val="24"/>
+          <w:szCs w:val="24"/>
+          <w:lang w:val="en-US"/>
+        </w:rPr>
+      </w:pPr>
+      <w:r>
+        <w:rPr>
+          <w:sz w:val="24"/>
+          <w:szCs w:val="24"/>
+          <w:lang w:val="en-US"/>
+        </w:rPr>
+        <w:t xml:space="preserve">This is the </w:t>
+      </w:r>
+    </w:p>
+    <w:p>
+      <w:pPr>
+        <w:spacing w:line="240" w:lineRule="auto"/>
+        <w:rPr>
+          <w:sz w:val="24"/>
+          <w:szCs w:val="24"/>
+          <w:lang w:val="en-US"/>
+        </w:rPr>
+      </w:pPr>
+      <w:r>
+        <w:rPr>
+          <w:sz w:val="24"/>
+          <w:szCs w:val="24"/>
+          <w:lang w:val="en-US"/>
+        </w:rPr>
+        <w:t>~~~~~~~Documentation~~~~~~~~~</w:t>
+      </w:r>
+    </w:p>
+    <w:p>
+      <w:pPr>
+        <w:spacing w:line="240" w:lineRule="auto"/>
+        <w:rPr>
+          <w:sz w:val="24"/>
+          <w:szCs w:val="24"/>
+          <w:lang w:val="en-US"/>
+        </w:rPr>
+      </w:pPr>
+      <w:r>
+        <w:rPr>
+          <w:sz w:val="24"/>
+          <w:szCs w:val="24"/>
+          <w:lang w:val="en-US"/>
+        </w:rPr>
+        <w:t xml:space="preserve">Please visit the link down below, </w:t>
+      </w:r>
+    </w:p>
+    <w:p>
+      <w:pPr>
+        <w:spacing w:line="240" w:lineRule="auto"/>
+        <w:rPr>
+          <w:sz w:val="24"/>
+          <w:szCs w:val="24"/>
+          <w:lang w:val="en-US"/>
+        </w:rPr>
+      </w:pPr>
+      <w:r>
+        <w:rPr>
+          <w:sz w:val="24"/>
+          <w:szCs w:val="24"/>
+          <w:lang w:val="en-US"/>
+        </w:rPr>
+        <w:t>to get to the other documents</w:t>
+      </w:r>
+    </w:p>
+    <w:p>
+      <w:pPr>
+        <w:spacing w:line="240" w:lineRule="auto"/>
+        <w:rPr>
+          <w:sz w:val="24"/>
+          <w:szCs w:val="24"/>
+          <w:lang w:val="en-US"/>
+        </w:rPr>
+      </w:pPr>
+      <w:r>
+        <w:rPr>
+          <w:sz w:val="24"/>
+          <w:szCs w:val="24"/>
+          <w:lang w:val="en-US"/>
+        </w:rPr>
+        <w:t>https://github.com/ivenios/EIA2/tree/master/01_Endabgabe_v2</w:t>
+      </w:r>
+    </w:p>
+    <w:p>
+      <w:pPr>
+        <w:spacing w:line="240" w:lineRule="auto"/>
+        <w:rPr>
+          <w:sz w:val="24"/>
+          <w:szCs w:val="24"/>
+          <w:lang w:val="en-US"/>
+        </w:rPr>
+      </w:pPr>
+    </w:p>
+    <w:p>
+      <w:pPr>
+        <w:spacing w:line="240" w:lineRule="auto"/>
+        <w:rPr>
+          <w:sz w:val="24"/>
+          <w:szCs w:val="24"/>
+          <w:lang w:val="en-US"/>
+        </w:rPr>
+      </w:pPr>
+      <w:r>
+        <w:rPr>
+          <w:sz w:val="24"/>
+          <w:szCs w:val="24"/>
+          <w:lang w:val="en-US"/>
+        </w:rPr>
+        <w:t>-_-_-_-1. How to Play-_-_-_-</w:t>
+      </w:r>
+    </w:p>
+    <w:p>
+      <w:pPr>
+        <w:spacing w:line="240" w:lineRule="auto"/>
+        <w:rPr>
+          <w:sz w:val="24"/>
+          <w:szCs w:val="24"/>
+          <w:lang w:val="en-US"/>
+        </w:rPr>
+      </w:pPr>
+      <w:r>
+        <w:rPr>
+          <w:sz w:val="24"/>
+          <w:szCs w:val="24"/>
+          <w:lang w:val="en-US"/>
+        </w:rPr>
+        <w:t xml:space="preserve">If you want to start right away, </w:t>
+      </w:r>
+    </w:p>
+    <w:p>
+      <w:pPr>
+        <w:spacing w:line="240" w:lineRule="auto"/>
+        <w:rPr>
+          <w:sz w:val="24"/>
+          <w:szCs w:val="24"/>
+          <w:lang w:val="en-US"/>
+        </w:rPr>
+      </w:pPr>
+      <w:r>
+        <w:rPr>
+          <w:sz w:val="24"/>
+          <w:szCs w:val="24"/>
+          <w:lang w:val="en-US"/>
+        </w:rPr>
+        <w:t xml:space="preserve">just open the link down below: </w:t>
+      </w:r>
+    </w:p>
+    <w:p>
+      <w:pPr>
+        <w:spacing w:line="240" w:lineRule="auto"/>
+        <w:rPr>
+          <w:sz w:val="24"/>
+          <w:szCs w:val="24"/>
+          <w:lang w:val="en-US"/>
+        </w:rPr>
+      </w:pPr>
+      <w:r>
+        <w:rPr>
+          <w:sz w:val="24"/>
+          <w:szCs w:val="24"/>
+          <w:lang w:val="en-US"/>
+        </w:rPr>
+        <w:t xml:space="preserve">https://ivenios.github.io/EIA2/01_Endabgabe_v2/index.html?  </w:t>
+      </w:r>
+    </w:p>
+    <w:p>
+      <w:pPr>
+        <w:spacing w:line="240" w:lineRule="auto"/>
+        <w:rPr>
+          <w:sz w:val="24"/>
+          <w:szCs w:val="24"/>
+          <w:lang w:val="en-US"/>
+        </w:rPr>
+      </w:pPr>
+      <w:r>
+        <w:rPr>
+          <w:sz w:val="24"/>
+          <w:szCs w:val="24"/>
+          <w:lang w:val="en-US"/>
+        </w:rPr>
+        <w:t xml:space="preserve">If you are a special person, you </w:t>
+      </w:r>
+    </w:p>
+    <w:p>
+      <w:pPr>
+        <w:spacing w:line="240" w:lineRule="auto"/>
+        <w:rPr>
+          <w:sz w:val="24"/>
+          <w:szCs w:val="24"/>
+          <w:lang w:val="en-US"/>
+        </w:rPr>
+      </w:pPr>
+      <w:r>
+        <w:rPr>
+          <w:sz w:val="24"/>
+          <w:szCs w:val="24"/>
+          <w:lang w:val="en-US"/>
+        </w:rPr>
+        <w:t xml:space="preserve">can also install it on your own </w:t>
+      </w:r>
+    </w:p>
+    <w:p>
+      <w:pPr>
+        <w:spacing w:line="240" w:lineRule="auto"/>
+        <w:rPr>
+          <w:sz w:val="24"/>
+          <w:szCs w:val="24"/>
+          <w:lang w:val="en-US"/>
+        </w:rPr>
+      </w:pPr>
+      <w:proofErr w:type="spellStart"/>
+      <w:r>
+        <w:rPr>
+          <w:sz w:val="24"/>
+          <w:szCs w:val="24"/>
+          <w:lang w:val="en-US"/>
+        </w:rPr>
+        <w:t>heroku</w:t>
+      </w:r>
+      <w:proofErr w:type="spellEnd"/>
+      <w:r>
+        <w:rPr>
+          <w:sz w:val="24"/>
+          <w:szCs w:val="24"/>
+          <w:lang w:val="en-US"/>
+        </w:rPr>
+        <w:t xml:space="preserve"> and </w:t>
+      </w:r>
+      <w:proofErr w:type="spellStart"/>
+      <w:r>
+        <w:rPr>
+          <w:sz w:val="24"/>
+          <w:szCs w:val="24"/>
+          <w:lang w:val="en-US"/>
+        </w:rPr>
+        <w:t>mongoDB</w:t>
+      </w:r>
+      <w:proofErr w:type="spellEnd"/>
+      <w:r>
+        <w:rPr>
+          <w:sz w:val="24"/>
+          <w:szCs w:val="24"/>
+          <w:lang w:val="en-US"/>
+        </w:rPr>
+        <w:t xml:space="preserve"> services. </w:t>
+      </w:r>
+    </w:p>
+    <w:p>
+      <w:pPr>
+        <w:spacing w:line="240" w:lineRule="auto"/>
+        <w:rPr>
+          <w:sz w:val="24"/>
+          <w:szCs w:val="24"/>
+          <w:lang w:val="en-US"/>
+        </w:rPr>
+      </w:pPr>
+      <w:r>
+        <w:rPr>
+          <w:sz w:val="24"/>
+          <w:szCs w:val="24"/>
+          <w:lang w:val="en-US"/>
+        </w:rPr>
+        <w:t>For that skip to 2.</w:t>
+      </w:r>
+    </w:p>
+    <w:p>
+      <w:pPr>
+        <w:spacing w:line="240" w:lineRule="auto"/>
+        <w:rPr>
+          <w:sz w:val="24"/>
+          <w:szCs w:val="24"/>
+          <w:lang w:val="en-US"/>
+        </w:rPr>
+      </w:pPr>
+    </w:p>
+    <w:p>
+      <w:pPr>
+        <w:spacing w:line="240" w:lineRule="auto"/>
+        <w:rPr>
+          <w:sz w:val="24"/>
+          <w:szCs w:val="24"/>
+          <w:lang w:val="en-US"/>
+        </w:rPr>
+      </w:pPr>
+      <w:r>
+        <w:rPr>
+          <w:sz w:val="24"/>
+          <w:szCs w:val="24"/>
+          <w:lang w:val="en-US"/>
+        </w:rPr>
+        <w:t>*Important Notice*</w:t>
+      </w:r>
+    </w:p>
+    <w:p>
+      <w:pPr>
+        <w:spacing w:line="240" w:lineRule="auto"/>
+        <w:rPr>
+          <w:sz w:val="24"/>
+          <w:szCs w:val="24"/>
+          <w:lang w:val="en-US"/>
+        </w:rPr>
+      </w:pPr>
+      <w:r>
+        <w:rPr>
+          <w:sz w:val="24"/>
+          <w:szCs w:val="24"/>
+          <w:lang w:val="en-US"/>
+        </w:rPr>
+        <w:t xml:space="preserve">When you are asked to log in or to </w:t>
+      </w:r>
+    </w:p>
+    <w:p>
+      <w:pPr>
+        <w:spacing w:line="240" w:lineRule="auto"/>
+        <w:rPr>
+          <w:sz w:val="24"/>
+          <w:szCs w:val="24"/>
+          <w:lang w:val="en-US"/>
+        </w:rPr>
+      </w:pPr>
+      <w:r>
+        <w:rPr>
+          <w:sz w:val="24"/>
+          <w:szCs w:val="24"/>
+          <w:lang w:val="en-US"/>
+        </w:rPr>
+        <w:t xml:space="preserve">create a new user, never ever </w:t>
+      </w:r>
+      <w:proofErr w:type="spellStart"/>
+      <w:r>
+        <w:rPr>
+          <w:sz w:val="24"/>
+          <w:szCs w:val="24"/>
+          <w:lang w:val="en-US"/>
+        </w:rPr>
+        <w:t>ever</w:t>
+      </w:r>
+      <w:proofErr w:type="spellEnd"/>
+    </w:p>
+    <w:p>
+      <w:pPr>
+        <w:spacing w:line="240" w:lineRule="auto"/>
+        <w:rPr>
+          <w:sz w:val="24"/>
+          <w:szCs w:val="24"/>
+          <w:lang w:val="en-US"/>
+        </w:rPr>
+      </w:pPr>
+      <w:r>
+        <w:rPr>
+          <w:sz w:val="24"/>
+          <w:szCs w:val="24"/>
+          <w:lang w:val="en-US"/>
+        </w:rPr>
+        <w:t xml:space="preserve">use a real password. Use something </w:t>
+      </w:r>
+    </w:p>
+    <w:p>
+      <w:pPr>
+        <w:spacing w:line="240" w:lineRule="auto"/>
+        <w:rPr>
+          <w:sz w:val="24"/>
+          <w:szCs w:val="24"/>
+          <w:lang w:val="en-US"/>
+        </w:rPr>
+      </w:pPr>
+      <w:r>
+        <w:rPr>
+          <w:sz w:val="24"/>
+          <w:szCs w:val="24"/>
+          <w:lang w:val="en-US"/>
+        </w:rPr>
+        <w:lastRenderedPageBreak/>
+        <w:t>like "123" or "</w:t>
+      </w:r>
+      <w:proofErr w:type="spellStart"/>
+      <w:r>
+        <w:rPr>
+          <w:sz w:val="24"/>
+          <w:szCs w:val="24"/>
+          <w:lang w:val="en-US"/>
+        </w:rPr>
+        <w:t>uuuu</w:t>
+      </w:r>
+      <w:proofErr w:type="spellEnd"/>
+      <w:r>
+        <w:rPr>
+          <w:sz w:val="24"/>
+          <w:szCs w:val="24"/>
+          <w:lang w:val="en-US"/>
+        </w:rPr>
+        <w:t xml:space="preserve">". Because this </w:t>
+      </w:r>
+    </w:p>
+    <w:p>
+      <w:pPr>
+        <w:spacing w:line="240" w:lineRule="auto"/>
+        <w:rPr>
+          <w:sz w:val="24"/>
+          <w:szCs w:val="24"/>
+          <w:lang w:val="en-US"/>
+        </w:rPr>
+      </w:pPr>
+      <w:proofErr w:type="spellStart"/>
+      <w:r>
+        <w:rPr>
+          <w:sz w:val="24"/>
+          <w:szCs w:val="24"/>
+          <w:lang w:val="en-US"/>
+        </w:rPr>
+        <w:t>programm</w:t>
+      </w:r>
+      <w:proofErr w:type="spellEnd"/>
+      <w:r>
+        <w:rPr>
+          <w:sz w:val="24"/>
+          <w:szCs w:val="24"/>
+          <w:lang w:val="en-US"/>
+        </w:rPr>
+        <w:t xml:space="preserve"> sends server Requests via </w:t>
+      </w:r>
+    </w:p>
+    <w:p>
+      <w:pPr>
+        <w:spacing w:line="240" w:lineRule="auto"/>
+        <w:rPr>
+          <w:sz w:val="24"/>
+          <w:szCs w:val="24"/>
+          <w:lang w:val="en-US"/>
+        </w:rPr>
+      </w:pPr>
+      <w:r>
+        <w:rPr>
+          <w:sz w:val="24"/>
+          <w:szCs w:val="24"/>
+          <w:lang w:val="en-US"/>
+        </w:rPr>
+        <w:t xml:space="preserve">GET with </w:t>
+      </w:r>
+      <w:proofErr w:type="gramStart"/>
+      <w:r>
+        <w:rPr>
+          <w:sz w:val="24"/>
+          <w:szCs w:val="24"/>
+          <w:lang w:val="en-US"/>
+        </w:rPr>
+        <w:t>an</w:t>
+      </w:r>
+      <w:proofErr w:type="gramEnd"/>
+      <w:r>
+        <w:rPr>
+          <w:sz w:val="24"/>
+          <w:szCs w:val="24"/>
+          <w:lang w:val="en-US"/>
+        </w:rPr>
+        <w:t xml:space="preserve"> query string, everyone </w:t>
+      </w:r>
+    </w:p>
+    <w:p>
+      <w:pPr>
+        <w:spacing w:line="240" w:lineRule="auto"/>
+        <w:rPr>
+          <w:sz w:val="24"/>
+          <w:szCs w:val="24"/>
+          <w:lang w:val="en-US"/>
+        </w:rPr>
+      </w:pPr>
+      <w:r>
+        <w:rPr>
+          <w:sz w:val="24"/>
+          <w:szCs w:val="24"/>
+          <w:lang w:val="en-US"/>
+        </w:rPr>
+        <w:t xml:space="preserve">who wants to maybe harm you in </w:t>
+      </w:r>
+      <w:proofErr w:type="gramStart"/>
+      <w:r>
+        <w:rPr>
+          <w:sz w:val="24"/>
+          <w:szCs w:val="24"/>
+          <w:lang w:val="en-US"/>
+        </w:rPr>
+        <w:t>some</w:t>
+      </w:r>
+      <w:proofErr w:type="gramEnd"/>
+      <w:r>
+        <w:rPr>
+          <w:sz w:val="24"/>
+          <w:szCs w:val="24"/>
+          <w:lang w:val="en-US"/>
+        </w:rPr>
+        <w:t xml:space="preserve"> </w:t>
+      </w:r>
+    </w:p>
+    <w:p>
+      <w:pPr>
+        <w:spacing w:line="240" w:lineRule="auto"/>
+        <w:rPr>
+          <w:sz w:val="24"/>
+          <w:szCs w:val="24"/>
+          <w:lang w:val="en-US"/>
+        </w:rPr>
+      </w:pPr>
+      <w:proofErr w:type="gramStart"/>
+      <w:r>
+        <w:rPr>
+          <w:sz w:val="24"/>
+          <w:szCs w:val="24"/>
+          <w:lang w:val="en-US"/>
+        </w:rPr>
+        <w:t>way,</w:t>
+      </w:r>
+      <w:proofErr w:type="gramEnd"/>
+      <w:r>
+        <w:rPr>
+          <w:sz w:val="24"/>
+          <w:szCs w:val="24"/>
+          <w:lang w:val="en-US"/>
+        </w:rPr>
+        <w:t xml:space="preserve"> can get your password with ease. </w:t>
+      </w:r>
+    </w:p>
+    <w:p>
+      <w:pPr>
+        <w:spacing w:line="240" w:lineRule="auto"/>
+        <w:rPr>
+          <w:sz w:val="24"/>
+          <w:szCs w:val="24"/>
+          <w:lang w:val="en-US"/>
+        </w:rPr>
+      </w:pPr>
+    </w:p>
+    <w:p>
+      <w:pPr>
+        <w:spacing w:line="240" w:lineRule="auto"/>
+        <w:rPr>
+          <w:sz w:val="24"/>
+          <w:szCs w:val="24"/>
+          <w:lang w:val="en-US"/>
+        </w:rPr>
+      </w:pPr>
+      <w:r>
+        <w:rPr>
+          <w:sz w:val="24"/>
+          <w:szCs w:val="24"/>
+          <w:lang w:val="en-US"/>
+        </w:rPr>
+        <w:t>*Step by Step Guide*</w:t>
+      </w:r>
+    </w:p>
+    <w:p>
+      <w:pPr>
+        <w:spacing w:line="240" w:lineRule="auto"/>
+        <w:rPr>
+          <w:sz w:val="24"/>
+          <w:szCs w:val="24"/>
+          <w:lang w:val="en-US"/>
+        </w:rPr>
+      </w:pPr>
+      <w:r>
+        <w:rPr>
+          <w:sz w:val="24"/>
+          <w:szCs w:val="24"/>
+          <w:lang w:val="en-US"/>
+        </w:rPr>
+        <w:t xml:space="preserve">You can </w:t>
+      </w:r>
+      <w:proofErr w:type="spellStart"/>
+      <w:r>
+        <w:rPr>
+          <w:sz w:val="24"/>
+          <w:szCs w:val="24"/>
+          <w:lang w:val="en-US"/>
+        </w:rPr>
+        <w:t>controll</w:t>
+      </w:r>
+      <w:proofErr w:type="spellEnd"/>
+      <w:r>
+        <w:rPr>
+          <w:sz w:val="24"/>
+          <w:szCs w:val="24"/>
+          <w:lang w:val="en-US"/>
+        </w:rPr>
+        <w:t xml:space="preserve"> the </w:t>
+      </w:r>
+      <w:proofErr w:type="spellStart"/>
+      <w:r>
+        <w:rPr>
+          <w:sz w:val="24"/>
+          <w:szCs w:val="24"/>
+          <w:lang w:val="en-US"/>
+        </w:rPr>
+        <w:t>programm</w:t>
+      </w:r>
+      <w:proofErr w:type="spellEnd"/>
+      <w:r>
+        <w:rPr>
+          <w:sz w:val="24"/>
+          <w:szCs w:val="24"/>
+          <w:lang w:val="en-US"/>
+        </w:rPr>
+        <w:t xml:space="preserve"> with just </w:t>
+      </w:r>
+    </w:p>
+    <w:p>
+      <w:pPr>
+        <w:spacing w:line="240" w:lineRule="auto"/>
+        <w:rPr>
+          <w:sz w:val="24"/>
+          <w:szCs w:val="24"/>
+          <w:lang w:val="en-US"/>
+        </w:rPr>
+      </w:pPr>
+      <w:r>
+        <w:rPr>
+          <w:sz w:val="24"/>
+          <w:szCs w:val="24"/>
+          <w:lang w:val="en-US"/>
+        </w:rPr>
+        <w:t xml:space="preserve">your mouse (+ your keyboard for typing). </w:t>
+      </w:r>
+    </w:p>
+    <w:p>
+      <w:pPr>
+        <w:spacing w:line="240" w:lineRule="auto"/>
+        <w:rPr>
+          <w:sz w:val="24"/>
+          <w:szCs w:val="24"/>
+          <w:lang w:val="en-US"/>
+        </w:rPr>
+      </w:pPr>
+      <w:r>
+        <w:rPr>
+          <w:sz w:val="24"/>
+          <w:szCs w:val="24"/>
+          <w:lang w:val="en-US"/>
+        </w:rPr>
+        <w:t>1. You are greeted with a welcome message</w:t>
+      </w:r>
+    </w:p>
+    <w:p>
+      <w:pPr>
+        <w:spacing w:line="240" w:lineRule="auto"/>
+        <w:rPr>
+          <w:sz w:val="24"/>
+          <w:szCs w:val="24"/>
+          <w:lang w:val="en-US"/>
+        </w:rPr>
+      </w:pPr>
+      <w:r>
+        <w:rPr>
+          <w:sz w:val="24"/>
+          <w:szCs w:val="24"/>
+          <w:lang w:val="en-US"/>
+        </w:rPr>
+        <w:t xml:space="preserve">2. You will be asked to log in or with the </w:t>
+      </w:r>
+    </w:p>
+    <w:p>
+      <w:pPr>
+        <w:spacing w:line="240" w:lineRule="auto"/>
+        <w:rPr>
+          <w:sz w:val="24"/>
+          <w:szCs w:val="24"/>
+          <w:lang w:val="en-US"/>
+        </w:rPr>
+      </w:pPr>
+      <w:r>
+        <w:rPr>
+          <w:sz w:val="24"/>
+          <w:szCs w:val="24"/>
+          <w:lang w:val="en-US"/>
+        </w:rPr>
+        <w:t xml:space="preserve">    "</w:t>
+      </w:r>
+      <w:proofErr w:type="spellStart"/>
+      <w:r>
+        <w:rPr>
+          <w:sz w:val="24"/>
+          <w:szCs w:val="24"/>
+          <w:lang w:val="en-US"/>
+        </w:rPr>
+        <w:t>Im</w:t>
+      </w:r>
+      <w:proofErr w:type="spellEnd"/>
+      <w:r>
+        <w:rPr>
+          <w:sz w:val="24"/>
+          <w:szCs w:val="24"/>
+          <w:lang w:val="en-US"/>
+        </w:rPr>
+        <w:t xml:space="preserve"> new here" button, you can create a</w:t>
+      </w:r>
+    </w:p>
+    <w:p>
+      <w:pPr>
+        <w:spacing w:line="240" w:lineRule="auto"/>
+        <w:rPr>
+          <w:sz w:val="24"/>
+          <w:szCs w:val="24"/>
+          <w:lang w:val="en-US"/>
+        </w:rPr>
+      </w:pPr>
+      <w:r>
+        <w:rPr>
+          <w:sz w:val="24"/>
+          <w:szCs w:val="24"/>
+          <w:lang w:val="en-US"/>
+        </w:rPr>
+        <w:t xml:space="preserve">    new user. </w:t>
+      </w:r>
+    </w:p>
+    <w:p>
+      <w:pPr>
+        <w:spacing w:line="240" w:lineRule="auto"/>
+        <w:rPr>
+          <w:sz w:val="24"/>
+          <w:szCs w:val="24"/>
+          <w:lang w:val="en-US"/>
+        </w:rPr>
+      </w:pPr>
+      <w:r>
+        <w:rPr>
+          <w:sz w:val="24"/>
+          <w:szCs w:val="24"/>
+          <w:lang w:val="en-US"/>
+        </w:rPr>
+        <w:t xml:space="preserve">3. Your very own picture overview will load. </w:t>
+      </w:r>
+    </w:p>
+    <w:p>
+      <w:pPr>
+        <w:spacing w:line="240" w:lineRule="auto"/>
+        <w:rPr>
+          <w:sz w:val="24"/>
+          <w:szCs w:val="24"/>
+          <w:lang w:val="en-US"/>
+        </w:rPr>
+      </w:pPr>
+      <w:r>
+        <w:rPr>
+          <w:sz w:val="24"/>
+          <w:szCs w:val="24"/>
+          <w:lang w:val="en-US"/>
+        </w:rPr>
+        <w:t xml:space="preserve">    If your new, there will be nothing, but you </w:t>
+      </w:r>
+    </w:p>
+    <w:p>
+      <w:pPr>
+        <w:spacing w:line="240" w:lineRule="auto"/>
+        <w:rPr>
+          <w:sz w:val="24"/>
+          <w:szCs w:val="24"/>
+          <w:lang w:val="en-US"/>
+        </w:rPr>
+      </w:pPr>
+      <w:r>
+        <w:rPr>
+          <w:sz w:val="24"/>
+          <w:szCs w:val="24"/>
+          <w:lang w:val="en-US"/>
+        </w:rPr>
+        <w:t xml:space="preserve">    can create your first </w:t>
+      </w:r>
+      <w:proofErr w:type="spellStart"/>
+      <w:r>
+        <w:rPr>
+          <w:sz w:val="24"/>
+          <w:szCs w:val="24"/>
+          <w:lang w:val="en-US"/>
+        </w:rPr>
+        <w:t>pictrue</w:t>
+      </w:r>
+      <w:proofErr w:type="spellEnd"/>
+      <w:r>
+        <w:rPr>
+          <w:sz w:val="24"/>
+          <w:szCs w:val="24"/>
+          <w:lang w:val="en-US"/>
+        </w:rPr>
+        <w:t xml:space="preserve"> with in </w:t>
+      </w:r>
+    </w:p>
+    <w:p>
+      <w:pPr>
+        <w:spacing w:line="240" w:lineRule="auto"/>
+        <w:rPr>
+          <w:sz w:val="24"/>
+          <w:szCs w:val="24"/>
+          <w:lang w:val="en-US"/>
+        </w:rPr>
+      </w:pPr>
+      <w:r>
+        <w:rPr>
+          <w:sz w:val="24"/>
+          <w:szCs w:val="24"/>
+          <w:lang w:val="en-US"/>
+        </w:rPr>
+        <w:t xml:space="preserve">    seconds. If you already have created some </w:t>
+      </w:r>
+    </w:p>
+    <w:p>
+      <w:pPr>
+        <w:spacing w:line="240" w:lineRule="auto"/>
+        <w:rPr>
+          <w:sz w:val="24"/>
+          <w:szCs w:val="24"/>
+          <w:lang w:val="en-US"/>
+        </w:rPr>
+      </w:pPr>
+      <w:r>
+        <w:rPr>
+          <w:sz w:val="24"/>
+          <w:szCs w:val="24"/>
+          <w:lang w:val="en-US"/>
+        </w:rPr>
+        <w:t xml:space="preserve">    picture, the names of the pictures will be </w:t>
+      </w:r>
+    </w:p>
+    <w:p>
+      <w:pPr>
+        <w:spacing w:line="240" w:lineRule="auto"/>
+        <w:rPr>
+          <w:sz w:val="24"/>
+          <w:szCs w:val="24"/>
+          <w:lang w:val="en-US"/>
+        </w:rPr>
+      </w:pPr>
+      <w:r>
+        <w:rPr>
+          <w:sz w:val="24"/>
+          <w:szCs w:val="24"/>
+          <w:lang w:val="en-US"/>
+        </w:rPr>
+        <w:t xml:space="preserve">    loaded. </w:t>
+      </w:r>
+    </w:p>
+    <w:p>
+      <w:pPr>
+        <w:spacing w:line="240" w:lineRule="auto"/>
+        <w:rPr>
+          <w:sz w:val="24"/>
+          <w:szCs w:val="24"/>
+          <w:lang w:val="en-US"/>
+        </w:rPr>
+      </w:pPr>
+      <w:r>
+        <w:rPr>
+          <w:sz w:val="24"/>
+          <w:szCs w:val="24"/>
+          <w:lang w:val="en-US"/>
+        </w:rPr>
+        <w:t xml:space="preserve">4. </w:t>
+      </w:r>
+      <w:proofErr w:type="spellStart"/>
+      <w:r>
+        <w:rPr>
+          <w:sz w:val="24"/>
+          <w:szCs w:val="24"/>
+          <w:lang w:val="en-US"/>
+        </w:rPr>
+        <w:t>Creting</w:t>
+      </w:r>
+      <w:proofErr w:type="spellEnd"/>
+      <w:r>
+        <w:rPr>
+          <w:sz w:val="24"/>
+          <w:szCs w:val="24"/>
+          <w:lang w:val="en-US"/>
+        </w:rPr>
+        <w:t xml:space="preserve"> a picture. When you choose to create</w:t>
+      </w:r>
+    </w:p>
+    <w:p>
+      <w:pPr>
+        <w:spacing w:line="240" w:lineRule="auto"/>
+        <w:rPr>
+          <w:sz w:val="24"/>
+          <w:szCs w:val="24"/>
+          <w:lang w:val="en-US"/>
+        </w:rPr>
+      </w:pPr>
+      <w:r>
+        <w:rPr>
+          <w:sz w:val="24"/>
+          <w:szCs w:val="24"/>
+          <w:lang w:val="en-US"/>
+        </w:rPr>
+        <w:t xml:space="preserve">    a new picture, a panel with some customizations</w:t>
+      </w:r>
+    </w:p>
+    <w:p>
+      <w:pPr>
+        <w:spacing w:line="240" w:lineRule="auto"/>
+        <w:rPr>
+          <w:sz w:val="24"/>
+          <w:szCs w:val="24"/>
+          <w:lang w:val="en-US"/>
+        </w:rPr>
+      </w:pPr>
+      <w:r>
+        <w:rPr>
+          <w:sz w:val="24"/>
+          <w:szCs w:val="24"/>
+          <w:lang w:val="en-US"/>
+        </w:rPr>
+        <w:t xml:space="preserve">    will be loaded, where you can choose the </w:t>
+      </w:r>
+    </w:p>
+    <w:p>
+      <w:pPr>
+        <w:spacing w:line="240" w:lineRule="auto"/>
+        <w:rPr>
+          <w:sz w:val="24"/>
+          <w:szCs w:val="24"/>
+          <w:lang w:val="en-US"/>
+        </w:rPr>
+      </w:pPr>
+      <w:r>
+        <w:rPr>
+          <w:sz w:val="24"/>
+          <w:szCs w:val="24"/>
+          <w:lang w:val="en-US"/>
+        </w:rPr>
+        <w:t xml:space="preserve">    background color and the x and y size of your </w:t>
+      </w:r>
+    </w:p>
+    <w:p>
+      <w:pPr>
+        <w:spacing w:line="240" w:lineRule="auto"/>
+        <w:rPr>
+          <w:sz w:val="24"/>
+          <w:szCs w:val="24"/>
+          <w:lang w:val="en-US"/>
+        </w:rPr>
+      </w:pPr>
+      <w:r>
+        <w:rPr>
+          <w:sz w:val="24"/>
+          <w:szCs w:val="24"/>
+          <w:lang w:val="en-US"/>
+        </w:rPr>
+        <w:t xml:space="preserve">    canvas in pixels. </w:t>
+      </w:r>
+    </w:p>
+    <w:p>
+      <w:pPr>
+        <w:spacing w:line="240" w:lineRule="auto"/>
+        <w:rPr>
+          <w:sz w:val="24"/>
+          <w:szCs w:val="24"/>
+          <w:lang w:val="en-US"/>
+        </w:rPr>
+      </w:pPr>
+      <w:r>
+        <w:rPr>
+          <w:sz w:val="24"/>
+          <w:szCs w:val="24"/>
+          <w:lang w:val="en-US"/>
+        </w:rPr>
+        <w:t xml:space="preserve">5. After you clicked "Create new canvas", you will </w:t>
+      </w:r>
+    </w:p>
+    <w:p>
+      <w:pPr>
+        <w:spacing w:line="240" w:lineRule="auto"/>
+        <w:rPr>
+          <w:sz w:val="24"/>
+          <w:szCs w:val="24"/>
+          <w:lang w:val="en-US"/>
+        </w:rPr>
+      </w:pPr>
+      <w:r>
+        <w:rPr>
+          <w:sz w:val="24"/>
+          <w:szCs w:val="24"/>
+          <w:lang w:val="en-US"/>
+        </w:rPr>
+        <w:t xml:space="preserve">    be greeted with your picture. </w:t>
+      </w:r>
+    </w:p>
+    <w:p>
+      <w:pPr>
+        <w:spacing w:line="240" w:lineRule="auto"/>
+        <w:rPr>
+          <w:sz w:val="24"/>
+          <w:szCs w:val="24"/>
+          <w:lang w:val="en-US"/>
+        </w:rPr>
+      </w:pPr>
+    </w:p>
+    <w:p>
+      <w:pPr>
+        <w:spacing w:line="240" w:lineRule="auto"/>
+        <w:rPr>
+          <w:sz w:val="24"/>
+          <w:szCs w:val="24"/>
+          <w:lang w:val="en-US"/>
+        </w:rPr>
+      </w:pPr>
+      <w:r>
+        <w:rPr>
+          <w:sz w:val="24"/>
+          <w:szCs w:val="24"/>
+          <w:lang w:val="en-US"/>
+        </w:rPr>
+        <w:t>*The Controls*</w:t>
+      </w:r>
+    </w:p>
+    <w:p>
+      <w:pPr>
+        <w:spacing w:line="240" w:lineRule="auto"/>
+        <w:rPr>
+          <w:sz w:val="24"/>
+          <w:szCs w:val="24"/>
+          <w:lang w:val="en-US"/>
+        </w:rPr>
+      </w:pPr>
+      <w:r>
+        <w:rPr>
+          <w:sz w:val="24"/>
+          <w:szCs w:val="24"/>
+          <w:lang w:val="en-US"/>
+        </w:rPr>
+        <w:t xml:space="preserve">Here you can see a </w:t>
+      </w:r>
+      <w:proofErr w:type="spellStart"/>
+      <w:r>
+        <w:rPr>
+          <w:sz w:val="24"/>
+          <w:szCs w:val="24"/>
+          <w:lang w:val="en-US"/>
+        </w:rPr>
+        <w:t>represantation</w:t>
+      </w:r>
+      <w:proofErr w:type="spellEnd"/>
+      <w:r>
+        <w:rPr>
+          <w:sz w:val="24"/>
+          <w:szCs w:val="24"/>
+          <w:lang w:val="en-US"/>
+        </w:rPr>
+        <w:t xml:space="preserve"> of the tool button</w:t>
+      </w:r>
+    </w:p>
+    <w:p>
+      <w:pPr>
+        <w:spacing w:line="240" w:lineRule="auto"/>
+        <w:rPr>
+          <w:sz w:val="24"/>
+          <w:szCs w:val="24"/>
+          <w:lang w:val="en-US"/>
+        </w:rPr>
+      </w:pPr>
+      <w:r>
+        <w:rPr>
+          <w:sz w:val="24"/>
+          <w:szCs w:val="24"/>
+          <w:lang w:val="en-US"/>
+        </w:rPr>
+        <w:t>placement aside the canvas</w:t>
+      </w:r>
+    </w:p>
+    <w:p>
+      <w:pPr>
+        <w:spacing w:line="240" w:lineRule="auto"/>
+        <w:rPr>
+          <w:sz w:val="24"/>
+          <w:szCs w:val="24"/>
+          <w:lang w:val="en-US"/>
+        </w:rPr>
+      </w:pPr>
+      <w:r>
+        <w:rPr>
+          <w:sz w:val="24"/>
+          <w:szCs w:val="24"/>
+          <w:lang w:val="en-US"/>
+        </w:rPr>
+        <w:t>[1][2]</w:t>
+      </w:r>
+    </w:p>
+    <w:p>
+      <w:pPr>
+        <w:spacing w:line="240" w:lineRule="auto"/>
+        <w:rPr>
+          <w:sz w:val="24"/>
+          <w:szCs w:val="24"/>
+          <w:lang w:val="en-US"/>
+        </w:rPr>
+      </w:pPr>
+      <w:r>
+        <w:rPr>
+          <w:sz w:val="24"/>
+          <w:szCs w:val="24"/>
+          <w:lang w:val="en-US"/>
+        </w:rPr>
+        <w:t>[3][4]</w:t>
+      </w:r>
+    </w:p>
+    <w:p>
+      <w:pPr>
+        <w:spacing w:line="240" w:lineRule="auto"/>
+        <w:rPr>
+          <w:sz w:val="24"/>
+          <w:szCs w:val="24"/>
+          <w:lang w:val="en-US"/>
+        </w:rPr>
+      </w:pPr>
+      <w:r>
+        <w:rPr>
+          <w:sz w:val="24"/>
+          <w:szCs w:val="24"/>
+          <w:lang w:val="en-US"/>
+        </w:rPr>
+        <w:t>[5][6]</w:t>
+      </w:r>
+    </w:p>
+    <w:p>
+      <w:pPr>
+        <w:spacing w:line="240" w:lineRule="auto"/>
+        <w:rPr>
+          <w:sz w:val="24"/>
+          <w:szCs w:val="24"/>
+          <w:lang w:val="en-US"/>
+        </w:rPr>
+      </w:pPr>
+      <w:r>
+        <w:rPr>
+          <w:sz w:val="24"/>
+          <w:szCs w:val="24"/>
+          <w:lang w:val="en-US"/>
+        </w:rPr>
+        <w:t>[7][8]</w:t>
+      </w:r>
+    </w:p>
+    <w:p>
+      <w:pPr>
+        <w:spacing w:line="240" w:lineRule="auto"/>
+        <w:rPr>
+          <w:sz w:val="24"/>
+          <w:szCs w:val="24"/>
+          <w:lang w:val="en-US"/>
+        </w:rPr>
+      </w:pPr>
+      <w:r>
+        <w:rPr>
+          <w:sz w:val="24"/>
+          <w:szCs w:val="24"/>
+          <w:lang w:val="en-US"/>
+        </w:rPr>
+        <w:lastRenderedPageBreak/>
+        <w:t>[9][0]</w:t>
+      </w:r>
+    </w:p>
+    <w:p>
+      <w:pPr>
+        <w:spacing w:line="240" w:lineRule="auto"/>
+        <w:rPr>
+          <w:sz w:val="24"/>
+          <w:szCs w:val="24"/>
+          <w:lang w:val="en-US"/>
+        </w:rPr>
+      </w:pPr>
+      <w:r>
+        <w:rPr>
+          <w:sz w:val="24"/>
+          <w:szCs w:val="24"/>
+          <w:lang w:val="en-US"/>
+        </w:rPr>
+        <w:t>1 - Place a square anywhere</w:t>
+      </w:r>
+    </w:p>
+    <w:p>
+      <w:pPr>
+        <w:spacing w:line="240" w:lineRule="auto"/>
+        <w:rPr>
+          <w:sz w:val="24"/>
+          <w:szCs w:val="24"/>
+          <w:lang w:val="en-US"/>
+        </w:rPr>
+      </w:pPr>
+      <w:r>
+        <w:rPr>
+          <w:sz w:val="24"/>
+          <w:szCs w:val="24"/>
+          <w:lang w:val="en-US"/>
+        </w:rPr>
+        <w:t xml:space="preserve">2 - Place a </w:t>
+      </w:r>
+      <w:proofErr w:type="spellStart"/>
+      <w:r>
+        <w:rPr>
+          <w:sz w:val="24"/>
+          <w:szCs w:val="24"/>
+          <w:lang w:val="en-US"/>
+        </w:rPr>
+        <w:t>circel</w:t>
+      </w:r>
+      <w:proofErr w:type="spellEnd"/>
+      <w:r>
+        <w:rPr>
+          <w:sz w:val="24"/>
+          <w:szCs w:val="24"/>
+          <w:lang w:val="en-US"/>
+        </w:rPr>
+        <w:t xml:space="preserve"> anywhere</w:t>
+      </w:r>
+    </w:p>
+    <w:p>
+      <w:pPr>
+        <w:spacing w:line="240" w:lineRule="auto"/>
+        <w:rPr>
+          <w:sz w:val="24"/>
+          <w:szCs w:val="24"/>
+          <w:lang w:val="en-US"/>
+        </w:rPr>
+      </w:pPr>
+      <w:r>
+        <w:rPr>
+          <w:sz w:val="24"/>
+          <w:szCs w:val="24"/>
+          <w:lang w:val="en-US"/>
+        </w:rPr>
+        <w:t xml:space="preserve">3 - Place a </w:t>
+      </w:r>
+      <w:proofErr w:type="spellStart"/>
+      <w:r>
+        <w:rPr>
+          <w:sz w:val="24"/>
+          <w:szCs w:val="24"/>
+          <w:lang w:val="en-US"/>
+        </w:rPr>
+        <w:t>triangel</w:t>
+      </w:r>
+      <w:proofErr w:type="spellEnd"/>
+      <w:r>
+        <w:rPr>
+          <w:sz w:val="24"/>
+          <w:szCs w:val="24"/>
+          <w:lang w:val="en-US"/>
+        </w:rPr>
+        <w:t xml:space="preserve"> anywhere</w:t>
+      </w:r>
+    </w:p>
+    <w:p>
+      <w:pPr>
+        <w:spacing w:line="240" w:lineRule="auto"/>
+        <w:rPr>
+          <w:sz w:val="24"/>
+          <w:szCs w:val="24"/>
+          <w:lang w:val="en-US"/>
+        </w:rPr>
+      </w:pPr>
+      <w:r>
+        <w:rPr>
+          <w:sz w:val="24"/>
+          <w:szCs w:val="24"/>
+          <w:lang w:val="en-US"/>
+        </w:rPr>
+        <w:t xml:space="preserve">4 - The mover. With </w:t>
+      </w:r>
+      <w:proofErr w:type="spellStart"/>
+      <w:r>
+        <w:rPr>
+          <w:sz w:val="24"/>
+          <w:szCs w:val="24"/>
+          <w:lang w:val="en-US"/>
+        </w:rPr>
+        <w:t>drap</w:t>
+      </w:r>
+      <w:proofErr w:type="spellEnd"/>
+      <w:r>
+        <w:rPr>
+          <w:sz w:val="24"/>
+          <w:szCs w:val="24"/>
+          <w:lang w:val="en-US"/>
+        </w:rPr>
+        <w:t xml:space="preserve"> and drop move already existing objects </w:t>
+      </w:r>
+    </w:p>
+    <w:p>
+      <w:pPr>
+        <w:spacing w:line="240" w:lineRule="auto"/>
+        <w:rPr>
+          <w:sz w:val="24"/>
+          <w:szCs w:val="24"/>
+          <w:lang w:val="en-US"/>
+        </w:rPr>
+      </w:pPr>
+      <w:r>
+        <w:rPr>
+          <w:sz w:val="24"/>
+          <w:szCs w:val="24"/>
+          <w:lang w:val="en-US"/>
+        </w:rPr>
+        <w:t xml:space="preserve">5 - The rubber. Will remove objects when you click on them </w:t>
+      </w:r>
+    </w:p>
+    <w:p>
+      <w:pPr>
+        <w:spacing w:line="240" w:lineRule="auto"/>
+        <w:rPr>
+          <w:sz w:val="24"/>
+          <w:szCs w:val="24"/>
+          <w:lang w:val="en-US"/>
+        </w:rPr>
+      </w:pPr>
+      <w:r>
+        <w:rPr>
+          <w:sz w:val="24"/>
+          <w:szCs w:val="24"/>
+          <w:lang w:val="en-US"/>
+        </w:rPr>
+        <w:t>6 - Empty</w:t>
+      </w:r>
+    </w:p>
+    <w:p>
+      <w:pPr>
+        <w:spacing w:line="240" w:lineRule="auto"/>
+        <w:rPr>
+          <w:sz w:val="24"/>
+          <w:szCs w:val="24"/>
+          <w:lang w:val="en-US"/>
+        </w:rPr>
+      </w:pPr>
+      <w:r>
+        <w:rPr>
+          <w:sz w:val="24"/>
+          <w:szCs w:val="24"/>
+          <w:lang w:val="en-US"/>
+        </w:rPr>
+        <w:t>7 - The spray can. Change the color of objects that already placed</w:t>
+      </w:r>
+    </w:p>
+    <w:p>
+      <w:pPr>
+        <w:spacing w:line="240" w:lineRule="auto"/>
+        <w:rPr>
+          <w:sz w:val="24"/>
+          <w:szCs w:val="24"/>
+          <w:lang w:val="en-US"/>
+        </w:rPr>
+      </w:pPr>
+      <w:r>
+        <w:rPr>
+          <w:sz w:val="24"/>
+          <w:szCs w:val="24"/>
+          <w:lang w:val="en-US"/>
+        </w:rPr>
+        <w:t xml:space="preserve">8 - The resizer. Resize already existing objects by clicking. </w:t>
+      </w:r>
+    </w:p>
+    <w:p>
+      <w:pPr>
+        <w:spacing w:line="240" w:lineRule="auto"/>
+        <w:rPr>
+          <w:sz w:val="24"/>
+          <w:szCs w:val="24"/>
+          <w:lang w:val="en-US"/>
+        </w:rPr>
+      </w:pPr>
+      <w:r>
+        <w:rPr>
+          <w:sz w:val="24"/>
+          <w:szCs w:val="24"/>
+          <w:lang w:val="en-US"/>
+        </w:rPr>
+        <w:t>9 - Empty</w:t>
+      </w:r>
+    </w:p>
+    <w:p>
+      <w:pPr>
+        <w:spacing w:line="240" w:lineRule="auto"/>
+        <w:rPr>
+          <w:sz w:val="24"/>
+          <w:szCs w:val="24"/>
+          <w:lang w:val="en-US"/>
+        </w:rPr>
+      </w:pPr>
+      <w:r>
+        <w:rPr>
+          <w:sz w:val="24"/>
+          <w:szCs w:val="24"/>
+          <w:lang w:val="en-US"/>
+        </w:rPr>
+        <w:t xml:space="preserve">0 - </w:t>
+      </w:r>
+      <w:proofErr w:type="spellStart"/>
+      <w:r>
+        <w:rPr>
+          <w:sz w:val="24"/>
+          <w:szCs w:val="24"/>
+          <w:lang w:val="en-US"/>
+        </w:rPr>
+        <w:t>Epmty</w:t>
+      </w:r>
+      <w:proofErr w:type="spellEnd"/>
+    </w:p>
+    <w:p>
+      <w:pPr>
+        <w:spacing w:line="240" w:lineRule="auto"/>
+        <w:rPr>
+          <w:sz w:val="24"/>
+          <w:szCs w:val="24"/>
+          <w:lang w:val="en-US"/>
+        </w:rPr>
+      </w:pPr>
+    </w:p>
+    <w:p>
+      <w:pPr>
+        <w:spacing w:line="240" w:lineRule="auto"/>
+        <w:rPr>
+          <w:sz w:val="24"/>
+          <w:szCs w:val="24"/>
+          <w:lang w:val="en-US"/>
+        </w:rPr>
+      </w:pPr>
+      <w:r>
+        <w:rPr>
+          <w:sz w:val="24"/>
+          <w:szCs w:val="24"/>
+          <w:lang w:val="en-US"/>
+        </w:rPr>
+        <w:t xml:space="preserve">Tip: With the color input and the scale slider, </w:t>
+      </w:r>
+    </w:p>
+    <w:p>
+      <w:pPr>
+        <w:spacing w:line="240" w:lineRule="auto"/>
+        <w:rPr>
+          <w:sz w:val="24"/>
+          <w:szCs w:val="24"/>
+          <w:lang w:val="en-US"/>
+        </w:rPr>
+      </w:pPr>
+      <w:r>
+        <w:rPr>
+          <w:sz w:val="24"/>
+          <w:szCs w:val="24"/>
+          <w:lang w:val="en-US"/>
+        </w:rPr>
+        <w:t>you can alter the color and scale of objects that you are</w:t>
+      </w:r>
+    </w:p>
+    <w:p>
+      <w:pPr>
+        <w:spacing w:line="240" w:lineRule="auto"/>
+        <w:rPr>
+          <w:sz w:val="24"/>
+          <w:szCs w:val="24"/>
+          <w:lang w:val="en-US"/>
+        </w:rPr>
+      </w:pPr>
+      <w:r>
+        <w:rPr>
+          <w:sz w:val="24"/>
+          <w:szCs w:val="24"/>
+          <w:lang w:val="en-US"/>
+        </w:rPr>
+        <w:t xml:space="preserve">about to place. Or with the appropriate tools from above, </w:t>
+      </w:r>
+    </w:p>
+    <w:p>
+      <w:pPr>
+        <w:spacing w:line="240" w:lineRule="auto"/>
+        <w:rPr>
+          <w:sz w:val="24"/>
+          <w:szCs w:val="24"/>
+          <w:lang w:val="en-US"/>
+        </w:rPr>
+      </w:pPr>
+      <w:r>
+        <w:rPr>
+          <w:sz w:val="24"/>
+          <w:szCs w:val="24"/>
+          <w:lang w:val="en-US"/>
+        </w:rPr>
+        <w:t xml:space="preserve">you can change the color and scale afterwards. </w:t>
+      </w:r>
+    </w:p>
+    <w:p>
+      <w:pPr>
+        <w:spacing w:line="240" w:lineRule="auto"/>
+        <w:rPr>
+          <w:sz w:val="24"/>
+          <w:szCs w:val="24"/>
+          <w:lang w:val="en-US"/>
+        </w:rPr>
+      </w:pPr>
+    </w:p>
+    <w:p>
+      <w:pPr>
+        <w:spacing w:line="240" w:lineRule="auto"/>
+        <w:rPr>
+          <w:sz w:val="24"/>
+          <w:szCs w:val="24"/>
+          <w:lang w:val="en-US"/>
+        </w:rPr>
+      </w:pPr>
+      <w:r>
+        <w:rPr>
+          <w:sz w:val="24"/>
+          <w:szCs w:val="24"/>
+          <w:lang w:val="en-US"/>
+        </w:rPr>
+        <w:t>*Animation*</w:t>
+      </w:r>
+    </w:p>
+    <w:p>
+      <w:pPr>
+        <w:spacing w:line="240" w:lineRule="auto"/>
+        <w:rPr>
+          <w:sz w:val="24"/>
+          <w:szCs w:val="24"/>
+          <w:lang w:val="en-US"/>
+        </w:rPr>
+      </w:pPr>
+      <w:r>
+        <w:rPr>
+          <w:sz w:val="24"/>
+          <w:szCs w:val="24"/>
+          <w:lang w:val="en-US"/>
+        </w:rPr>
+        <w:t xml:space="preserve">If it works, you should be able to let the canvas, </w:t>
+      </w:r>
+    </w:p>
+    <w:p>
+      <w:pPr>
+        <w:spacing w:line="240" w:lineRule="auto"/>
+        <w:rPr>
+          <w:sz w:val="24"/>
+          <w:szCs w:val="24"/>
+          <w:lang w:val="en-US"/>
+        </w:rPr>
+      </w:pPr>
+      <w:r>
+        <w:rPr>
+          <w:sz w:val="24"/>
+          <w:szCs w:val="24"/>
+          <w:lang w:val="en-US"/>
+        </w:rPr>
+        <w:t xml:space="preserve">"do its thing" and move around the placed objects. </w:t>
+      </w:r>
+    </w:p>
+    <w:p>
+      <w:pPr>
+        <w:spacing w:line="240" w:lineRule="auto"/>
+        <w:rPr>
+          <w:sz w:val="24"/>
+          <w:szCs w:val="24"/>
+          <w:lang w:val="en-US"/>
+        </w:rPr>
+      </w:pPr>
+      <w:r>
+        <w:rPr>
+          <w:sz w:val="24"/>
+          <w:szCs w:val="24"/>
+          <w:lang w:val="en-US"/>
+        </w:rPr>
+        <w:t xml:space="preserve">With the </w:t>
+      </w:r>
+      <w:proofErr w:type="gramStart"/>
+      <w:r>
+        <w:rPr>
+          <w:sz w:val="24"/>
+          <w:szCs w:val="24"/>
+          <w:lang w:val="en-US"/>
+        </w:rPr>
+        <w:t>drop down</w:t>
+      </w:r>
+      <w:proofErr w:type="gramEnd"/>
+      <w:r>
+        <w:rPr>
+          <w:sz w:val="24"/>
+          <w:szCs w:val="24"/>
+          <w:lang w:val="en-US"/>
+        </w:rPr>
+        <w:t xml:space="preserve"> selector, you can choose between </w:t>
+      </w:r>
+    </w:p>
+    <w:p>
+      <w:pPr>
+        <w:spacing w:line="240" w:lineRule="auto"/>
+        <w:rPr>
+          <w:sz w:val="24"/>
+          <w:szCs w:val="24"/>
+          <w:lang w:val="en-US"/>
+        </w:rPr>
+      </w:pPr>
+      <w:r>
+        <w:rPr>
+          <w:sz w:val="24"/>
+          <w:szCs w:val="24"/>
+          <w:lang w:val="en-US"/>
+        </w:rPr>
+        <w:t>different animation patterns. Try them out!</w:t>
+      </w:r>
+    </w:p>
+    <w:p>
+      <w:pPr>
+        <w:spacing w:line="240" w:lineRule="auto"/>
+        <w:rPr>
+          <w:sz w:val="24"/>
+          <w:szCs w:val="24"/>
+          <w:lang w:val="en-US"/>
+        </w:rPr>
+      </w:pPr>
+    </w:p>
+    <w:p>
+      <w:pPr>
+        <w:spacing w:line="240" w:lineRule="auto"/>
+        <w:rPr>
+          <w:sz w:val="24"/>
+          <w:szCs w:val="24"/>
+          <w:lang w:val="en-US"/>
+        </w:rPr>
+      </w:pPr>
+      <w:r>
+        <w:rPr>
+          <w:sz w:val="24"/>
+          <w:szCs w:val="24"/>
+          <w:lang w:val="en-US"/>
+        </w:rPr>
+        <w:t>*Saving and deleting*</w:t>
+      </w:r>
+    </w:p>
+    <w:p>
+      <w:pPr>
+        <w:spacing w:line="240" w:lineRule="auto"/>
+        <w:rPr>
+          <w:sz w:val="24"/>
+          <w:szCs w:val="24"/>
+          <w:lang w:val="en-US"/>
+        </w:rPr>
+      </w:pPr>
+      <w:r>
+        <w:rPr>
+          <w:sz w:val="24"/>
+          <w:szCs w:val="24"/>
+          <w:lang w:val="en-US"/>
+        </w:rPr>
+        <w:t xml:space="preserve">Make sure to always end the animation before saving. </w:t>
+      </w:r>
+    </w:p>
+    <w:p>
+      <w:pPr>
+        <w:spacing w:line="240" w:lineRule="auto"/>
+        <w:rPr>
+          <w:sz w:val="24"/>
+          <w:szCs w:val="24"/>
+          <w:lang w:val="en-US"/>
+        </w:rPr>
+      </w:pPr>
+      <w:r>
+        <w:rPr>
+          <w:sz w:val="24"/>
+          <w:szCs w:val="24"/>
+          <w:lang w:val="en-US"/>
+        </w:rPr>
+        <w:t>Always save before quitting!</w:t>
+      </w:r>
+    </w:p>
+    <w:p>
+      <w:pPr>
+        <w:spacing w:line="240" w:lineRule="auto"/>
+        <w:rPr>
+          <w:sz w:val="24"/>
+          <w:szCs w:val="24"/>
+          <w:lang w:val="en-US"/>
+        </w:rPr>
+      </w:pPr>
+      <w:r>
+        <w:rPr>
+          <w:sz w:val="24"/>
+          <w:szCs w:val="24"/>
+          <w:lang w:val="en-US"/>
+        </w:rPr>
+        <w:t>A deleted picture can't be brought back!</w:t>
+      </w:r>
+    </w:p>
+    <w:p>
+      <w:pPr>
+        <w:spacing w:line="240" w:lineRule="auto"/>
+        <w:rPr>
+          <w:sz w:val="24"/>
+          <w:szCs w:val="24"/>
+          <w:lang w:val="en-US"/>
+        </w:rPr>
+      </w:pPr>
+    </w:p>
+    <w:p>
+      <w:pPr>
+        <w:spacing w:line="240" w:lineRule="auto"/>
+        <w:rPr>
+          <w:sz w:val="24"/>
+          <w:szCs w:val="24"/>
+          <w:lang w:val="en-US"/>
+        </w:rPr>
+      </w:pPr>
+    </w:p>
+    <w:p>
+      <w:pPr>
+        <w:spacing w:line="240" w:lineRule="auto"/>
+        <w:rPr>
+          <w:sz w:val="24"/>
+          <w:szCs w:val="24"/>
+          <w:lang w:val="en-US"/>
+        </w:rPr>
+      </w:pPr>
+      <w:r>
+        <w:rPr>
+          <w:sz w:val="24"/>
+          <w:szCs w:val="24"/>
+          <w:lang w:val="en-US"/>
+        </w:rPr>
+        <w:t>-_-_-_-2. How to Install-_-_-_-</w:t>
+      </w:r>
+    </w:p>
+    <w:p>
+      <w:pPr>
+        <w:spacing w:line="240" w:lineRule="auto"/>
+        <w:rPr>
+          <w:sz w:val="24"/>
+          <w:szCs w:val="24"/>
+          <w:lang w:val="en-US"/>
+        </w:rPr>
+      </w:pPr>
+    </w:p>
+    <w:p>
+      <w:pPr>
+        <w:spacing w:line="240" w:lineRule="auto"/>
+        <w:rPr>
+          <w:sz w:val="24"/>
+          <w:szCs w:val="24"/>
+          <w:lang w:val="en-US"/>
+        </w:rPr>
+      </w:pPr>
+      <w:r>
+        <w:rPr>
+          <w:sz w:val="24"/>
+          <w:szCs w:val="24"/>
+          <w:lang w:val="en-US"/>
+        </w:rPr>
+        <w:t>*Things you'll need*</w:t>
+      </w:r>
+    </w:p>
+    <w:p>
+      <w:pPr>
+        <w:spacing w:line="240" w:lineRule="auto"/>
+        <w:rPr>
+          <w:sz w:val="24"/>
+          <w:szCs w:val="24"/>
+          <w:lang w:val="en-US"/>
+        </w:rPr>
+      </w:pPr>
+      <w:r>
+        <w:rPr>
+          <w:sz w:val="24"/>
+          <w:szCs w:val="24"/>
+          <w:lang w:val="en-US"/>
+        </w:rPr>
+        <w:t xml:space="preserve">- a </w:t>
+      </w:r>
+      <w:proofErr w:type="spellStart"/>
+      <w:r>
+        <w:rPr>
+          <w:sz w:val="24"/>
+          <w:szCs w:val="24"/>
+          <w:lang w:val="en-US"/>
+        </w:rPr>
+        <w:t>gitHub</w:t>
+      </w:r>
+      <w:proofErr w:type="spellEnd"/>
+      <w:r>
+        <w:rPr>
+          <w:sz w:val="24"/>
+          <w:szCs w:val="24"/>
+          <w:lang w:val="en-US"/>
+        </w:rPr>
+        <w:t xml:space="preserve"> repository</w:t>
+      </w:r>
+    </w:p>
+    <w:p>
+      <w:pPr>
+        <w:spacing w:line="240" w:lineRule="auto"/>
+        <w:rPr>
+          <w:sz w:val="24"/>
+          <w:szCs w:val="24"/>
+          <w:lang w:val="en-US"/>
+        </w:rPr>
+      </w:pPr>
+      <w:r>
+        <w:rPr>
+          <w:sz w:val="24"/>
+          <w:szCs w:val="24"/>
+          <w:lang w:val="en-US"/>
+        </w:rPr>
+        <w:t xml:space="preserve">- a </w:t>
+      </w:r>
+      <w:proofErr w:type="spellStart"/>
+      <w:r>
+        <w:rPr>
+          <w:sz w:val="24"/>
+          <w:szCs w:val="24"/>
+          <w:lang w:val="en-US"/>
+        </w:rPr>
+        <w:t>heroku</w:t>
+      </w:r>
+      <w:proofErr w:type="spellEnd"/>
+      <w:r>
+        <w:rPr>
+          <w:sz w:val="24"/>
+          <w:szCs w:val="24"/>
+          <w:lang w:val="en-US"/>
+        </w:rPr>
+        <w:t xml:space="preserve"> app which is connected with </w:t>
+      </w:r>
+    </w:p>
+    <w:p>
+      <w:pPr>
+        <w:spacing w:line="240" w:lineRule="auto"/>
+        <w:rPr>
+          <w:sz w:val="24"/>
+          <w:szCs w:val="24"/>
+          <w:lang w:val="en-US"/>
+        </w:rPr>
+      </w:pPr>
+      <w:r>
+        <w:rPr>
+          <w:sz w:val="24"/>
+          <w:szCs w:val="24"/>
+          <w:lang w:val="en-US"/>
+        </w:rPr>
+        <w:lastRenderedPageBreak/>
+        <w:t xml:space="preserve">    the </w:t>
+      </w:r>
+      <w:proofErr w:type="gramStart"/>
+      <w:r>
+        <w:rPr>
+          <w:sz w:val="24"/>
+          <w:szCs w:val="24"/>
+          <w:lang w:val="en-US"/>
+        </w:rPr>
+        <w:t>above mentioned</w:t>
+      </w:r>
+      <w:proofErr w:type="gramEnd"/>
+      <w:r>
+        <w:rPr>
+          <w:sz w:val="24"/>
+          <w:szCs w:val="24"/>
+          <w:lang w:val="en-US"/>
+        </w:rPr>
+        <w:t xml:space="preserve"> repository</w:t>
+      </w:r>
+    </w:p>
+    <w:p>
+      <w:pPr>
+        <w:spacing w:line="240" w:lineRule="auto"/>
+        <w:rPr>
+          <w:sz w:val="24"/>
+          <w:szCs w:val="24"/>
+          <w:lang w:val="en-US"/>
+        </w:rPr>
+      </w:pPr>
+      <w:r>
+        <w:rPr>
+          <w:sz w:val="24"/>
+          <w:szCs w:val="24"/>
+          <w:lang w:val="en-US"/>
+        </w:rPr>
+        <w:t xml:space="preserve">- a cluster with some space on </w:t>
+      </w:r>
+      <w:proofErr w:type="spellStart"/>
+      <w:r>
+        <w:rPr>
+          <w:sz w:val="24"/>
+          <w:szCs w:val="24"/>
+          <w:lang w:val="en-US"/>
+        </w:rPr>
+        <w:t>mongoDB</w:t>
+      </w:r>
+      <w:proofErr w:type="spellEnd"/>
+    </w:p>
+    <w:p>
+      <w:pPr>
+        <w:spacing w:line="240" w:lineRule="auto"/>
+        <w:rPr>
+          <w:sz w:val="24"/>
+          <w:szCs w:val="24"/>
+          <w:lang w:val="en-US"/>
+        </w:rPr>
+      </w:pPr>
+      <w:r>
+        <w:rPr>
+          <w:sz w:val="24"/>
+          <w:szCs w:val="24"/>
+          <w:lang w:val="en-US"/>
+        </w:rPr>
+        <w:t xml:space="preserve">- an </w:t>
+      </w:r>
+      <w:proofErr w:type="spellStart"/>
+      <w:r>
+        <w:rPr>
+          <w:sz w:val="24"/>
+          <w:szCs w:val="24"/>
+          <w:lang w:val="en-US"/>
+        </w:rPr>
+        <w:t>installes</w:t>
+      </w:r>
+      <w:proofErr w:type="spellEnd"/>
+      <w:r>
+        <w:rPr>
+          <w:sz w:val="24"/>
+          <w:szCs w:val="24"/>
+          <w:lang w:val="en-US"/>
+        </w:rPr>
+        <w:t xml:space="preserve"> compiler, which complies the</w:t>
+      </w:r>
+    </w:p>
+    <w:p>
+      <w:pPr>
+        <w:spacing w:line="240" w:lineRule="auto"/>
+        <w:rPr>
+          <w:sz w:val="24"/>
+          <w:szCs w:val="24"/>
+          <w:lang w:val="en-US"/>
+        </w:rPr>
+      </w:pPr>
+      <w:r>
+        <w:rPr>
+          <w:sz w:val="24"/>
+          <w:szCs w:val="24"/>
+          <w:lang w:val="en-US"/>
+        </w:rPr>
+        <w:t xml:space="preserve">    TypeScript your about to change</w:t>
+      </w:r>
+    </w:p>
+    <w:p>
+      <w:pPr>
+        <w:spacing w:line="240" w:lineRule="auto"/>
+        <w:rPr>
+          <w:sz w:val="24"/>
+          <w:szCs w:val="24"/>
+          <w:lang w:val="en-US"/>
+        </w:rPr>
+      </w:pPr>
+    </w:p>
+    <w:p>
+      <w:pPr>
+        <w:spacing w:line="240" w:lineRule="auto"/>
+        <w:rPr>
+          <w:sz w:val="24"/>
+          <w:szCs w:val="24"/>
+          <w:lang w:val="en-US"/>
+        </w:rPr>
+      </w:pPr>
+      <w:r>
+        <w:rPr>
+          <w:sz w:val="24"/>
+          <w:szCs w:val="24"/>
+          <w:lang w:val="en-US"/>
+        </w:rPr>
+        <w:t>*Step by Step*</w:t>
+      </w:r>
+    </w:p>
+    <w:p>
+      <w:pPr>
+        <w:spacing w:line="240" w:lineRule="auto"/>
+        <w:rPr>
+          <w:sz w:val="24"/>
+          <w:szCs w:val="24"/>
+          <w:lang w:val="en-US"/>
+        </w:rPr>
+      </w:pPr>
+      <w:r>
+        <w:rPr>
+          <w:sz w:val="24"/>
+          <w:szCs w:val="24"/>
+          <w:lang w:val="en-US"/>
+        </w:rPr>
+        <w:t xml:space="preserve">1-take the zip-File and unpack it, then put it </w:t>
+      </w:r>
+    </w:p>
+    <w:p>
+      <w:pPr>
+        <w:spacing w:line="240" w:lineRule="auto"/>
+        <w:rPr>
+          <w:sz w:val="24"/>
+          <w:szCs w:val="24"/>
+          <w:lang w:val="en-US"/>
+        </w:rPr>
+      </w:pPr>
+      <w:r>
+        <w:rPr>
+          <w:sz w:val="24"/>
+          <w:szCs w:val="24"/>
+          <w:lang w:val="en-US"/>
+        </w:rPr>
+        <w:t xml:space="preserve">    in you </w:t>
+      </w:r>
+      <w:proofErr w:type="spellStart"/>
+      <w:r>
+        <w:rPr>
+          <w:sz w:val="24"/>
+          <w:szCs w:val="24"/>
+          <w:lang w:val="en-US"/>
+        </w:rPr>
+        <w:t>new</w:t>
+      </w:r>
+      <w:proofErr w:type="spellEnd"/>
+      <w:r>
+        <w:rPr>
+          <w:sz w:val="24"/>
+          <w:szCs w:val="24"/>
+          <w:lang w:val="en-US"/>
+        </w:rPr>
+        <w:t xml:space="preserve"> repository</w:t>
+      </w:r>
+    </w:p>
+    <w:p>
+      <w:pPr>
+        <w:spacing w:line="240" w:lineRule="auto"/>
+        <w:rPr>
+          <w:sz w:val="24"/>
+          <w:szCs w:val="24"/>
+          <w:lang w:val="en-US"/>
+        </w:rPr>
+      </w:pPr>
+      <w:r>
+        <w:rPr>
+          <w:sz w:val="24"/>
+          <w:szCs w:val="24"/>
+          <w:lang w:val="en-US"/>
+        </w:rPr>
+        <w:t xml:space="preserve">2-in the folder 2_Progamm &gt; JS, you will find </w:t>
+      </w:r>
+    </w:p>
+    <w:p>
+      <w:pPr>
+        <w:spacing w:line="240" w:lineRule="auto"/>
+        <w:rPr>
+          <w:sz w:val="24"/>
+          <w:szCs w:val="24"/>
+          <w:lang w:val="en-US"/>
+        </w:rPr>
+      </w:pPr>
+      <w:r>
+        <w:rPr>
+          <w:sz w:val="24"/>
+          <w:szCs w:val="24"/>
+          <w:lang w:val="en-US"/>
+        </w:rPr>
+        <w:t xml:space="preserve">    all necessary </w:t>
+      </w:r>
+      <w:proofErr w:type="spellStart"/>
+      <w:r>
+        <w:rPr>
+          <w:sz w:val="24"/>
+          <w:szCs w:val="24"/>
+          <w:lang w:val="en-US"/>
+        </w:rPr>
+        <w:t>ts</w:t>
+      </w:r>
+      <w:proofErr w:type="spellEnd"/>
+      <w:r>
+        <w:rPr>
+          <w:sz w:val="24"/>
+          <w:szCs w:val="24"/>
+          <w:lang w:val="en-US"/>
+        </w:rPr>
+        <w:t xml:space="preserve"> files</w:t>
+      </w:r>
+    </w:p>
+    <w:p>
+      <w:pPr>
+        <w:spacing w:line="240" w:lineRule="auto"/>
+        <w:rPr>
+          <w:sz w:val="24"/>
+          <w:szCs w:val="24"/>
+          <w:lang w:val="en-US"/>
+        </w:rPr>
+      </w:pPr>
+      <w:r>
+        <w:rPr>
+          <w:sz w:val="24"/>
+          <w:szCs w:val="24"/>
+          <w:lang w:val="en-US"/>
+        </w:rPr>
+        <w:t>3-go to the "</w:t>
+      </w:r>
+      <w:proofErr w:type="spellStart"/>
+      <w:r>
+        <w:rPr>
+          <w:sz w:val="24"/>
+          <w:szCs w:val="24"/>
+          <w:lang w:val="en-US"/>
+        </w:rPr>
+        <w:t>client.ts</w:t>
+      </w:r>
+      <w:proofErr w:type="spellEnd"/>
+      <w:r>
+        <w:rPr>
+          <w:sz w:val="24"/>
+          <w:szCs w:val="24"/>
+          <w:lang w:val="en-US"/>
+        </w:rPr>
+        <w:t xml:space="preserve">" line 16 and change the </w:t>
+      </w:r>
+    </w:p>
+    <w:p>
+      <w:pPr>
+        <w:spacing w:line="240" w:lineRule="auto"/>
+        <w:rPr>
+          <w:sz w:val="24"/>
+          <w:szCs w:val="24"/>
+          <w:lang w:val="en-US"/>
+        </w:rPr>
+      </w:pPr>
+      <w:r>
+        <w:rPr>
+          <w:sz w:val="24"/>
+          <w:szCs w:val="24"/>
+          <w:lang w:val="en-US"/>
+        </w:rPr>
+        <w:t xml:space="preserve">    "</w:t>
+      </w:r>
+      <w:proofErr w:type="spellStart"/>
+      <w:r>
+        <w:rPr>
+          <w:sz w:val="24"/>
+          <w:szCs w:val="24"/>
+          <w:lang w:val="en-US"/>
+        </w:rPr>
+        <w:t>serverAddress</w:t>
+      </w:r>
+      <w:proofErr w:type="spellEnd"/>
+      <w:r>
+        <w:rPr>
+          <w:sz w:val="24"/>
+          <w:szCs w:val="24"/>
+          <w:lang w:val="en-US"/>
+        </w:rPr>
+        <w:t xml:space="preserve">" to your </w:t>
+      </w:r>
+      <w:proofErr w:type="spellStart"/>
+      <w:r>
+        <w:rPr>
+          <w:sz w:val="24"/>
+          <w:szCs w:val="24"/>
+          <w:lang w:val="en-US"/>
+        </w:rPr>
+        <w:t>heroku</w:t>
+      </w:r>
+      <w:proofErr w:type="spellEnd"/>
+      <w:r>
+        <w:rPr>
+          <w:sz w:val="24"/>
+          <w:szCs w:val="24"/>
+          <w:lang w:val="en-US"/>
+        </w:rPr>
+        <w:t xml:space="preserve"> app link</w:t>
+      </w:r>
+    </w:p>
+    <w:p>
+      <w:pPr>
+        <w:spacing w:line="240" w:lineRule="auto"/>
+        <w:rPr>
+          <w:sz w:val="24"/>
+          <w:szCs w:val="24"/>
+          <w:lang w:val="en-US"/>
+        </w:rPr>
+      </w:pPr>
+      <w:r>
+        <w:rPr>
+          <w:sz w:val="24"/>
+          <w:szCs w:val="24"/>
+          <w:lang w:val="en-US"/>
+        </w:rPr>
+        <w:t>4-go to the "</w:t>
+      </w:r>
+      <w:proofErr w:type="spellStart"/>
+      <w:proofErr w:type="gramStart"/>
+      <w:r>
+        <w:rPr>
+          <w:sz w:val="24"/>
+          <w:szCs w:val="24"/>
+          <w:lang w:val="en-US"/>
+        </w:rPr>
+        <w:t>package.json</w:t>
+      </w:r>
+      <w:proofErr w:type="spellEnd"/>
+      <w:proofErr w:type="gramEnd"/>
+      <w:r>
+        <w:rPr>
+          <w:sz w:val="24"/>
+          <w:szCs w:val="24"/>
+          <w:lang w:val="en-US"/>
+        </w:rPr>
+        <w:t xml:space="preserve">" and make sure, the </w:t>
+      </w:r>
+    </w:p>
+    <w:p>
+      <w:pPr>
+        <w:spacing w:line="240" w:lineRule="auto"/>
+        <w:rPr>
+          <w:sz w:val="24"/>
+          <w:szCs w:val="24"/>
+          <w:lang w:val="en-US"/>
+        </w:rPr>
+      </w:pPr>
+      <w:r>
+        <w:rPr>
+          <w:sz w:val="24"/>
+          <w:szCs w:val="24"/>
+          <w:lang w:val="en-US"/>
+        </w:rPr>
+        <w:t xml:space="preserve">    "server.js" in the </w:t>
+      </w:r>
+      <w:proofErr w:type="spellStart"/>
+      <w:r>
+        <w:rPr>
+          <w:sz w:val="24"/>
+          <w:szCs w:val="24"/>
+          <w:lang w:val="en-US"/>
+        </w:rPr>
+        <w:t>js</w:t>
+      </w:r>
+      <w:proofErr w:type="spellEnd"/>
+      <w:r>
+        <w:rPr>
+          <w:sz w:val="24"/>
+          <w:szCs w:val="24"/>
+          <w:lang w:val="en-US"/>
+        </w:rPr>
+        <w:t xml:space="preserve"> folder is still </w:t>
+      </w:r>
+    </w:p>
+    <w:p>
+      <w:pPr>
+        <w:spacing w:line="240" w:lineRule="auto"/>
+        <w:rPr>
+          <w:sz w:val="24"/>
+          <w:szCs w:val="24"/>
+          <w:lang w:val="en-US"/>
+        </w:rPr>
+      </w:pPr>
+      <w:r>
+        <w:rPr>
+          <w:sz w:val="24"/>
+          <w:szCs w:val="24"/>
+          <w:lang w:val="en-US"/>
+        </w:rPr>
+        <w:t xml:space="preserve">    correctly linked </w:t>
+      </w:r>
+    </w:p>
+    <w:p>
+      <w:pPr>
+        <w:spacing w:line="240" w:lineRule="auto"/>
+        <w:rPr>
+          <w:sz w:val="24"/>
+          <w:szCs w:val="24"/>
+          <w:lang w:val="en-US"/>
+        </w:rPr>
+      </w:pPr>
+      <w:r>
+        <w:rPr>
+          <w:sz w:val="24"/>
+          <w:szCs w:val="24"/>
+          <w:lang w:val="en-US"/>
+        </w:rPr>
+        <w:t>5-now go to the "</w:t>
+      </w:r>
+      <w:proofErr w:type="spellStart"/>
+      <w:r>
+        <w:rPr>
+          <w:sz w:val="24"/>
+          <w:szCs w:val="24"/>
+          <w:lang w:val="en-US"/>
+        </w:rPr>
+        <w:t>database.ts</w:t>
+      </w:r>
+      <w:proofErr w:type="spellEnd"/>
+      <w:r>
+        <w:rPr>
+          <w:sz w:val="24"/>
+          <w:szCs w:val="24"/>
+          <w:lang w:val="en-US"/>
+        </w:rPr>
+        <w:t xml:space="preserve">" file and change </w:t>
+      </w:r>
+    </w:p>
+    <w:p>
+      <w:pPr>
+        <w:spacing w:line="240" w:lineRule="auto"/>
+        <w:rPr>
+          <w:sz w:val="24"/>
+          <w:szCs w:val="24"/>
+          <w:lang w:val="en-US"/>
+        </w:rPr>
+      </w:pPr>
+      <w:r>
+        <w:rPr>
+          <w:sz w:val="24"/>
+          <w:szCs w:val="24"/>
+          <w:lang w:val="en-US"/>
+        </w:rPr>
+        <w:t xml:space="preserve">    Line 19 </w:t>
+      </w:r>
+      <w:proofErr w:type="spellStart"/>
+      <w:r>
+        <w:rPr>
+          <w:sz w:val="24"/>
+          <w:szCs w:val="24"/>
+          <w:lang w:val="en-US"/>
+        </w:rPr>
+        <w:t>databaseURL</w:t>
+      </w:r>
+      <w:proofErr w:type="spellEnd"/>
+      <w:r>
+        <w:rPr>
+          <w:sz w:val="24"/>
+          <w:szCs w:val="24"/>
+          <w:lang w:val="en-US"/>
+        </w:rPr>
+        <w:t xml:space="preserve"> - you should get this from </w:t>
+      </w:r>
+      <w:proofErr w:type="spellStart"/>
+      <w:r>
+        <w:rPr>
+          <w:sz w:val="24"/>
+          <w:szCs w:val="24"/>
+          <w:lang w:val="en-US"/>
+        </w:rPr>
+        <w:t>mongoDB</w:t>
+      </w:r>
+      <w:proofErr w:type="spellEnd"/>
+      <w:r>
+        <w:rPr>
+          <w:sz w:val="24"/>
+          <w:szCs w:val="24"/>
+          <w:lang w:val="en-US"/>
+        </w:rPr>
+        <w:t xml:space="preserve"> in your cluster at "connect" in the cluster overview</w:t>
+      </w:r>
+    </w:p>
+    <w:p>
+      <w:pPr>
+        <w:spacing w:line="240" w:lineRule="auto"/>
+        <w:rPr>
+          <w:sz w:val="24"/>
+          <w:szCs w:val="24"/>
+          <w:lang w:val="en-US"/>
+        </w:rPr>
+      </w:pPr>
+      <w:r>
+        <w:rPr>
+          <w:sz w:val="24"/>
+          <w:szCs w:val="24"/>
+          <w:lang w:val="en-US"/>
+        </w:rPr>
+        <w:t xml:space="preserve">                            but you first have to create a user at "Database access"</w:t>
+      </w:r>
+    </w:p>
+    <w:p>
+      <w:pPr>
+        <w:spacing w:line="240" w:lineRule="auto"/>
+        <w:rPr>
+          <w:sz w:val="24"/>
+          <w:szCs w:val="24"/>
+          <w:lang w:val="en-US"/>
+        </w:rPr>
+      </w:pPr>
+      <w:r>
+        <w:rPr>
+          <w:sz w:val="24"/>
+          <w:szCs w:val="24"/>
+          <w:lang w:val="en-US"/>
+        </w:rPr>
+        <w:t xml:space="preserve">    Line 20 </w:t>
+      </w:r>
+      <w:proofErr w:type="spellStart"/>
+      <w:r>
+        <w:rPr>
+          <w:sz w:val="24"/>
+          <w:szCs w:val="24"/>
+          <w:lang w:val="en-US"/>
+        </w:rPr>
+        <w:t>databaseName</w:t>
+      </w:r>
+      <w:proofErr w:type="spellEnd"/>
+      <w:r>
+        <w:rPr>
+          <w:sz w:val="24"/>
+          <w:szCs w:val="24"/>
+          <w:lang w:val="en-US"/>
+        </w:rPr>
+        <w:t xml:space="preserve"> - put in the name of your database </w:t>
+      </w:r>
+      <w:proofErr w:type="spellStart"/>
+      <w:proofErr w:type="gramStart"/>
+      <w:r>
+        <w:rPr>
+          <w:sz w:val="24"/>
+          <w:szCs w:val="24"/>
+          <w:lang w:val="en-US"/>
+        </w:rPr>
+        <w:t>in side</w:t>
+      </w:r>
+      <w:proofErr w:type="spellEnd"/>
+      <w:proofErr w:type="gramEnd"/>
+      <w:r>
+        <w:rPr>
+          <w:sz w:val="24"/>
+          <w:szCs w:val="24"/>
+          <w:lang w:val="en-US"/>
+        </w:rPr>
+        <w:t xml:space="preserve"> the Cluster</w:t>
+      </w:r>
+    </w:p>
+    <w:p>
+      <w:pPr>
+        <w:spacing w:line="240" w:lineRule="auto"/>
+        <w:rPr>
+          <w:sz w:val="24"/>
+          <w:szCs w:val="24"/>
+          <w:lang w:val="en-US"/>
+        </w:rPr>
+      </w:pPr>
+      <w:r>
+        <w:rPr>
+          <w:sz w:val="24"/>
+          <w:szCs w:val="24"/>
+          <w:lang w:val="en-US"/>
+        </w:rPr>
+        <w:t xml:space="preserve">6-create two collections with the names: </w:t>
+      </w:r>
+    </w:p>
+    <w:p>
+      <w:pPr>
+        <w:spacing w:line="240" w:lineRule="auto"/>
+        <w:rPr>
+          <w:sz w:val="24"/>
+          <w:szCs w:val="24"/>
+          <w:lang w:val="en-US"/>
+        </w:rPr>
+      </w:pPr>
+      <w:r>
+        <w:rPr>
+          <w:sz w:val="24"/>
+          <w:szCs w:val="24"/>
+          <w:lang w:val="en-US"/>
+        </w:rPr>
+        <w:t xml:space="preserve">    </w:t>
+      </w:r>
+      <w:proofErr w:type="spellStart"/>
+      <w:r>
+        <w:rPr>
+          <w:sz w:val="24"/>
+          <w:szCs w:val="24"/>
+          <w:lang w:val="en-US"/>
+        </w:rPr>
+        <w:t>Userdatabase</w:t>
+      </w:r>
+      <w:proofErr w:type="spellEnd"/>
+    </w:p>
+    <w:p>
+      <w:pPr>
+        <w:spacing w:line="240" w:lineRule="auto"/>
+        <w:rPr>
+          <w:sz w:val="24"/>
+          <w:szCs w:val="24"/>
+          <w:lang w:val="en-US"/>
+        </w:rPr>
+      </w:pPr>
+      <w:r>
+        <w:rPr>
+          <w:sz w:val="24"/>
+          <w:szCs w:val="24"/>
+          <w:lang w:val="en-US"/>
+        </w:rPr>
+        <w:t xml:space="preserve">    </w:t>
+      </w:r>
+      <w:proofErr w:type="spellStart"/>
+      <w:r>
+        <w:rPr>
+          <w:sz w:val="24"/>
+          <w:szCs w:val="24"/>
+          <w:lang w:val="en-US"/>
+        </w:rPr>
+        <w:t>canvasDatabase</w:t>
+      </w:r>
+      <w:proofErr w:type="spellEnd"/>
+    </w:p>
+    <w:p>
+      <w:pPr>
+        <w:spacing w:line="240" w:lineRule="auto"/>
+        <w:rPr>
+          <w:sz w:val="24"/>
+          <w:szCs w:val="24"/>
+          <w:lang w:val="en-US"/>
+        </w:rPr>
+      </w:pPr>
+      <w:r>
+        <w:rPr>
+          <w:sz w:val="24"/>
+          <w:szCs w:val="24"/>
+          <w:lang w:val="en-US"/>
+        </w:rPr>
+        <w:t xml:space="preserve">7-push all changed to </w:t>
+      </w:r>
+      <w:proofErr w:type="spellStart"/>
+      <w:r>
+        <w:rPr>
+          <w:sz w:val="24"/>
+          <w:szCs w:val="24"/>
+          <w:lang w:val="en-US"/>
+        </w:rPr>
+        <w:t>gitHub</w:t>
+      </w:r>
+      <w:proofErr w:type="spellEnd"/>
+    </w:p>
+    <w:p>
+      <w:pPr>
+        <w:spacing w:line="240" w:lineRule="auto"/>
+        <w:rPr>
+          <w:sz w:val="24"/>
+          <w:szCs w:val="24"/>
+          <w:lang w:val="en-US"/>
+        </w:rPr>
+      </w:pPr>
+      <w:r>
+        <w:rPr>
+          <w:sz w:val="24"/>
+          <w:szCs w:val="24"/>
+          <w:lang w:val="en-US"/>
+        </w:rPr>
+        <w:t xml:space="preserve">8-deploy your </w:t>
+      </w:r>
+      <w:proofErr w:type="spellStart"/>
+      <w:r>
+        <w:rPr>
+          <w:sz w:val="24"/>
+          <w:szCs w:val="24"/>
+          <w:lang w:val="en-US"/>
+        </w:rPr>
+        <w:t>heroku</w:t>
+      </w:r>
+      <w:proofErr w:type="spellEnd"/>
+      <w:r>
+        <w:rPr>
+          <w:sz w:val="24"/>
+          <w:szCs w:val="24"/>
+          <w:lang w:val="en-US"/>
+        </w:rPr>
+        <w:t xml:space="preserve"> app</w:t>
+      </w:r>
+    </w:p>
+    <w:p>
+      <w:pPr>
+        <w:spacing w:line="240" w:lineRule="auto"/>
+        <w:rPr>
+          <w:sz w:val="24"/>
+          <w:szCs w:val="24"/>
+          <w:lang w:val="en-US"/>
+        </w:rPr>
+      </w:pPr>
+    </w:p>
+    <w:p>
+      <w:pPr>
+        <w:spacing w:line="240" w:lineRule="auto"/>
+        <w:rPr>
+          <w:sz w:val="24"/>
+          <w:szCs w:val="24"/>
+          <w:lang w:val="en-US"/>
+        </w:rPr>
+      </w:pPr>
+      <w:r>
+        <w:rPr>
+          <w:sz w:val="24"/>
+          <w:szCs w:val="24"/>
+          <w:lang w:val="en-US"/>
+        </w:rPr>
+        <w:t>You should be ready to go</w:t>
+      </w:r>
     </w:p>
     <w:sectPr>
-      <w:footerReference w:type="default" r:id="rId7"/>
+      <w:footerReference w:type="default" r:id="rId10"/>
       <w:pgSz w:w="11907" w:h="16839" w:code="9"/>
       <w:pgMar w:top="720" w:right="1440" w:bottom="1800" w:left="1440" w:header="720" w:footer="720" w:gutter="0"/>
       <w:cols w:space="720"/>
@@ -281,6 +3192,95 @@
     </w:lvl>
   </w:abstractNum>
   <w:abstractNum w:abstractNumId="2" w15:restartNumberingAfterBreak="0">
+    <w:nsid w:val="1A5D2228"/>
+    <w:multiLevelType w:val="hybridMultilevel"/>
+    <w:tmpl w:val="D53C1A84"/>
+    <w:lvl w:ilvl="0" w:tplc="0407000F">
+      <w:start w:val="1"/>
+      <w:numFmt w:val="decimal"/>
+      <w:lvlText w:val="%1."/>
+      <w:lvlJc w:val="left"/>
+      <w:pPr>
+        <w:ind w:left="720" w:hanging="360"/>
+      </w:pPr>
+      <w:rPr>
+        <w:rFonts w:hint="default"/>
+      </w:rPr>
+    </w:lvl>
+    <w:lvl w:ilvl="1" w:tplc="04070019" w:tentative="1">
+      <w:start w:val="1"/>
+      <w:numFmt w:val="lowerLetter"/>
+      <w:lvlText w:val="%2."/>
+      <w:lvlJc w:val="left"/>
+      <w:pPr>
+        <w:ind w:left="1440" w:hanging="360"/>
+      </w:pPr>
+    </w:lvl>
+    <w:lvl w:ilvl="2" w:tplc="0407001B" w:tentative="1">
+      <w:start w:val="1"/>
+      <w:numFmt w:val="lowerRoman"/>
+      <w:lvlText w:val="%3."/>
+      <w:lvlJc w:val="right"/>
+      <w:pPr>
+        <w:ind w:left="2160" w:hanging="180"/>
+      </w:pPr>
+    </w:lvl>
+    <w:lvl w:ilvl="3" w:tplc="0407000F" w:tentative="1">
+      <w:start w:val="1"/>
+      <w:numFmt w:val="decimal"/>
+      <w:lvlText w:val="%4."/>
+      <w:lvlJc w:val="left"/>
+      <w:pPr>
+        <w:ind w:left="2880" w:hanging="360"/>
+      </w:pPr>
+    </w:lvl>
+    <w:lvl w:ilvl="4" w:tplc="04070019" w:tentative="1">
+      <w:start w:val="1"/>
+      <w:numFmt w:val="lowerLetter"/>
+      <w:lvlText w:val="%5."/>
+      <w:lvlJc w:val="left"/>
+      <w:pPr>
+        <w:ind w:left="3600" w:hanging="360"/>
+      </w:pPr>
+    </w:lvl>
+    <w:lvl w:ilvl="5" w:tplc="0407001B" w:tentative="1">
+      <w:start w:val="1"/>
+      <w:numFmt w:val="lowerRoman"/>
+      <w:lvlText w:val="%6."/>
+      <w:lvlJc w:val="right"/>
+      <w:pPr>
+        <w:ind w:left="4320" w:hanging="180"/>
+      </w:pPr>
+    </w:lvl>
+    <w:lvl w:ilvl="6" w:tplc="0407000F" w:tentative="1">
+      <w:start w:val="1"/>
+      <w:numFmt w:val="decimal"/>
+      <w:lvlText w:val="%7."/>
+      <w:lvlJc w:val="left"/>
+      <w:pPr>
+        <w:ind w:left="5040" w:hanging="360"/>
+      </w:pPr>
+    </w:lvl>
+    <w:lvl w:ilvl="7" w:tplc="04070019" w:tentative="1">
+      <w:start w:val="1"/>
+      <w:numFmt w:val="lowerLetter"/>
+      <w:lvlText w:val="%8."/>
+      <w:lvlJc w:val="left"/>
+      <w:pPr>
+        <w:ind w:left="5760" w:hanging="360"/>
+      </w:pPr>
+    </w:lvl>
+    <w:lvl w:ilvl="8" w:tplc="0407001B" w:tentative="1">
+      <w:start w:val="1"/>
+      <w:numFmt w:val="lowerRoman"/>
+      <w:lvlText w:val="%9."/>
+      <w:lvlJc w:val="right"/>
+      <w:pPr>
+        <w:ind w:left="6480" w:hanging="180"/>
+      </w:pPr>
+    </w:lvl>
+  </w:abstractNum>
+  <w:abstractNum w:abstractNumId="3" w15:restartNumberingAfterBreak="0">
     <w:nsid w:val="20906CDF"/>
     <w:multiLevelType w:val="hybridMultilevel"/>
     <w:tmpl w:val="9E244A1C"/>
@@ -397,7 +3397,7 @@
       </w:rPr>
     </w:lvl>
   </w:abstractNum>
-  <w:abstractNum w:abstractNumId="3" w15:restartNumberingAfterBreak="0">
+  <w:abstractNum w:abstractNumId="4" w15:restartNumberingAfterBreak="0">
     <w:nsid w:val="23E25C68"/>
     <w:multiLevelType w:val="hybridMultilevel"/>
     <w:tmpl w:val="99386964"/>
@@ -510,7 +3510,7 @@
       </w:rPr>
     </w:lvl>
   </w:abstractNum>
-  <w:abstractNum w:abstractNumId="4" w15:restartNumberingAfterBreak="0">
+  <w:abstractNum w:abstractNumId="5" w15:restartNumberingAfterBreak="0">
     <w:nsid w:val="267508A5"/>
     <w:multiLevelType w:val="hybridMultilevel"/>
     <w:tmpl w:val="F378EE9A"/>
@@ -599,7 +3599,182 @@
       </w:pPr>
     </w:lvl>
   </w:abstractNum>
-  <w:abstractNum w:abstractNumId="5" w15:restartNumberingAfterBreak="0">
+  <w:abstractNum w:abstractNumId="6" w15:restartNumberingAfterBreak="0">
+    <w:nsid w:val="27773A33"/>
+    <w:multiLevelType w:val="hybridMultilevel"/>
+    <w:tmpl w:val="11927B10"/>
+    <w:lvl w:ilvl="0" w:tplc="0407000F">
+      <w:start w:val="1"/>
+      <w:numFmt w:val="decimal"/>
+      <w:lvlText w:val="%1."/>
+      <w:lvlJc w:val="left"/>
+      <w:pPr>
+        <w:ind w:left="720" w:hanging="360"/>
+      </w:pPr>
+    </w:lvl>
+    <w:lvl w:ilvl="1" w:tplc="04070019" w:tentative="1">
+      <w:start w:val="1"/>
+      <w:numFmt w:val="lowerLetter"/>
+      <w:lvlText w:val="%2."/>
+      <w:lvlJc w:val="left"/>
+      <w:pPr>
+        <w:ind w:left="1440" w:hanging="360"/>
+      </w:pPr>
+    </w:lvl>
+    <w:lvl w:ilvl="2" w:tplc="0407001B" w:tentative="1">
+      <w:start w:val="1"/>
+      <w:numFmt w:val="lowerRoman"/>
+      <w:lvlText w:val="%3."/>
+      <w:lvlJc w:val="right"/>
+      <w:pPr>
+        <w:ind w:left="2160" w:hanging="180"/>
+      </w:pPr>
+    </w:lvl>
+    <w:lvl w:ilvl="3" w:tplc="0407000F" w:tentative="1">
+      <w:start w:val="1"/>
+      <w:numFmt w:val="decimal"/>
+      <w:lvlText w:val="%4."/>
+      <w:lvlJc w:val="left"/>
+      <w:pPr>
+        <w:ind w:left="2880" w:hanging="360"/>
+      </w:pPr>
+    </w:lvl>
+    <w:lvl w:ilvl="4" w:tplc="04070019" w:tentative="1">
+      <w:start w:val="1"/>
+      <w:numFmt w:val="lowerLetter"/>
+      <w:lvlText w:val="%5."/>
+      <w:lvlJc w:val="left"/>
+      <w:pPr>
+        <w:ind w:left="3600" w:hanging="360"/>
+      </w:pPr>
+    </w:lvl>
+    <w:lvl w:ilvl="5" w:tplc="0407001B" w:tentative="1">
+      <w:start w:val="1"/>
+      <w:numFmt w:val="lowerRoman"/>
+      <w:lvlText w:val="%6."/>
+      <w:lvlJc w:val="right"/>
+      <w:pPr>
+        <w:ind w:left="4320" w:hanging="180"/>
+      </w:pPr>
+    </w:lvl>
+    <w:lvl w:ilvl="6" w:tplc="0407000F" w:tentative="1">
+      <w:start w:val="1"/>
+      <w:numFmt w:val="decimal"/>
+      <w:lvlText w:val="%7."/>
+      <w:lvlJc w:val="left"/>
+      <w:pPr>
+        <w:ind w:left="5040" w:hanging="360"/>
+      </w:pPr>
+    </w:lvl>
+    <w:lvl w:ilvl="7" w:tplc="04070019" w:tentative="1">
+      <w:start w:val="1"/>
+      <w:numFmt w:val="lowerLetter"/>
+      <w:lvlText w:val="%8."/>
+      <w:lvlJc w:val="left"/>
+      <w:pPr>
+        <w:ind w:left="5760" w:hanging="360"/>
+      </w:pPr>
+    </w:lvl>
+    <w:lvl w:ilvl="8" w:tplc="0407001B" w:tentative="1">
+      <w:start w:val="1"/>
+      <w:numFmt w:val="lowerRoman"/>
+      <w:lvlText w:val="%9."/>
+      <w:lvlJc w:val="right"/>
+      <w:pPr>
+        <w:ind w:left="6480" w:hanging="180"/>
+      </w:pPr>
+    </w:lvl>
+  </w:abstractNum>
+  <w:abstractNum w:abstractNumId="7" w15:restartNumberingAfterBreak="0">
+    <w:nsid w:val="6295302F"/>
+    <w:multiLevelType w:val="hybridMultilevel"/>
+    <w:tmpl w:val="904A0A3C"/>
+    <w:lvl w:ilvl="0" w:tplc="52C8331A">
+      <w:start w:val="5"/>
+      <w:numFmt w:val="decimal"/>
+      <w:lvlText w:val="%1."/>
+      <w:lvlJc w:val="left"/>
+      <w:pPr>
+        <w:ind w:left="720" w:hanging="360"/>
+      </w:pPr>
+      <w:rPr>
+        <w:rFonts w:hint="default"/>
+      </w:rPr>
+    </w:lvl>
+    <w:lvl w:ilvl="1" w:tplc="04070019" w:tentative="1">
+      <w:start w:val="1"/>
+      <w:numFmt w:val="lowerLetter"/>
+      <w:lvlText w:val="%2."/>
+      <w:lvlJc w:val="left"/>
+      <w:pPr>
+        <w:ind w:left="1080" w:hanging="360"/>
+      </w:pPr>
+    </w:lvl>
+    <w:lvl w:ilvl="2" w:tplc="0407001B" w:tentative="1">
+      <w:start w:val="1"/>
+      <w:numFmt w:val="lowerRoman"/>
+      <w:lvlText w:val="%3."/>
+      <w:lvlJc w:val="right"/>
+      <w:pPr>
+        <w:ind w:left="1800" w:hanging="180"/>
+      </w:pPr>
+    </w:lvl>
+    <w:lvl w:ilvl="3" w:tplc="0407000F" w:tentative="1">
+      <w:start w:val="1"/>
+      <w:numFmt w:val="decimal"/>
+      <w:lvlText w:val="%4."/>
+      <w:lvlJc w:val="left"/>
+      <w:pPr>
+        <w:ind w:left="2520" w:hanging="360"/>
+      </w:pPr>
+    </w:lvl>
+    <w:lvl w:ilvl="4" w:tplc="04070019" w:tentative="1">
+      <w:start w:val="1"/>
+      <w:numFmt w:val="lowerLetter"/>
+      <w:lvlText w:val="%5."/>
+      <w:lvlJc w:val="left"/>
+      <w:pPr>
+        <w:ind w:left="3240" w:hanging="360"/>
+      </w:pPr>
+    </w:lvl>
+    <w:lvl w:ilvl="5" w:tplc="0407001B" w:tentative="1">
+      <w:start w:val="1"/>
+      <w:numFmt w:val="lowerRoman"/>
+      <w:lvlText w:val="%6."/>
+      <w:lvlJc w:val="right"/>
+      <w:pPr>
+        <w:ind w:left="3960" w:hanging="180"/>
+      </w:pPr>
+    </w:lvl>
+    <w:lvl w:ilvl="6" w:tplc="0407000F" w:tentative="1">
+      <w:start w:val="1"/>
+      <w:numFmt w:val="decimal"/>
+      <w:lvlText w:val="%7."/>
+      <w:lvlJc w:val="left"/>
+      <w:pPr>
+        <w:ind w:left="4680" w:hanging="360"/>
+      </w:pPr>
+    </w:lvl>
+    <w:lvl w:ilvl="7" w:tplc="04070019" w:tentative="1">
+      <w:start w:val="1"/>
+      <w:numFmt w:val="lowerLetter"/>
+      <w:lvlText w:val="%8."/>
+      <w:lvlJc w:val="left"/>
+      <w:pPr>
+        <w:ind w:left="5400" w:hanging="360"/>
+      </w:pPr>
+    </w:lvl>
+    <w:lvl w:ilvl="8" w:tplc="0407001B" w:tentative="1">
+      <w:start w:val="1"/>
+      <w:numFmt w:val="lowerRoman"/>
+      <w:lvlText w:val="%9."/>
+      <w:lvlJc w:val="right"/>
+      <w:pPr>
+        <w:ind w:left="6120" w:hanging="180"/>
+      </w:pPr>
+    </w:lvl>
+  </w:abstractNum>
+  <w:abstractNum w:abstractNumId="8" w15:restartNumberingAfterBreak="0">
     <w:nsid w:val="68AB4355"/>
     <w:multiLevelType w:val="hybridMultilevel"/>
     <w:tmpl w:val="0B203272"/>
@@ -689,6 +3864,95 @@
       <w:lvlJc w:val="right"/>
       <w:pPr>
         <w:ind w:left="6480" w:hanging="180"/>
+      </w:pPr>
+    </w:lvl>
+  </w:abstractNum>
+  <w:abstractNum w:abstractNumId="9" w15:restartNumberingAfterBreak="0">
+    <w:nsid w:val="751B6D77"/>
+    <w:multiLevelType w:val="hybridMultilevel"/>
+    <w:tmpl w:val="D666870E"/>
+    <w:lvl w:ilvl="0" w:tplc="52C8331A">
+      <w:start w:val="5"/>
+      <w:numFmt w:val="decimal"/>
+      <w:lvlText w:val="%1."/>
+      <w:lvlJc w:val="left"/>
+      <w:pPr>
+        <w:ind w:left="1080" w:hanging="360"/>
+      </w:pPr>
+      <w:rPr>
+        <w:rFonts w:hint="default"/>
+      </w:rPr>
+    </w:lvl>
+    <w:lvl w:ilvl="1" w:tplc="04070019" w:tentative="1">
+      <w:start w:val="1"/>
+      <w:numFmt w:val="lowerLetter"/>
+      <w:lvlText w:val="%2."/>
+      <w:lvlJc w:val="left"/>
+      <w:pPr>
+        <w:ind w:left="1800" w:hanging="360"/>
+      </w:pPr>
+    </w:lvl>
+    <w:lvl w:ilvl="2" w:tplc="0407001B" w:tentative="1">
+      <w:start w:val="1"/>
+      <w:numFmt w:val="lowerRoman"/>
+      <w:lvlText w:val="%3."/>
+      <w:lvlJc w:val="right"/>
+      <w:pPr>
+        <w:ind w:left="2520" w:hanging="180"/>
+      </w:pPr>
+    </w:lvl>
+    <w:lvl w:ilvl="3" w:tplc="0407000F" w:tentative="1">
+      <w:start w:val="1"/>
+      <w:numFmt w:val="decimal"/>
+      <w:lvlText w:val="%4."/>
+      <w:lvlJc w:val="left"/>
+      <w:pPr>
+        <w:ind w:left="3240" w:hanging="360"/>
+      </w:pPr>
+    </w:lvl>
+    <w:lvl w:ilvl="4" w:tplc="04070019" w:tentative="1">
+      <w:start w:val="1"/>
+      <w:numFmt w:val="lowerLetter"/>
+      <w:lvlText w:val="%5."/>
+      <w:lvlJc w:val="left"/>
+      <w:pPr>
+        <w:ind w:left="3960" w:hanging="360"/>
+      </w:pPr>
+    </w:lvl>
+    <w:lvl w:ilvl="5" w:tplc="0407001B" w:tentative="1">
+      <w:start w:val="1"/>
+      <w:numFmt w:val="lowerRoman"/>
+      <w:lvlText w:val="%6."/>
+      <w:lvlJc w:val="right"/>
+      <w:pPr>
+        <w:ind w:left="4680" w:hanging="180"/>
+      </w:pPr>
+    </w:lvl>
+    <w:lvl w:ilvl="6" w:tplc="0407000F" w:tentative="1">
+      <w:start w:val="1"/>
+      <w:numFmt w:val="decimal"/>
+      <w:lvlText w:val="%7."/>
+      <w:lvlJc w:val="left"/>
+      <w:pPr>
+        <w:ind w:left="5400" w:hanging="360"/>
+      </w:pPr>
+    </w:lvl>
+    <w:lvl w:ilvl="7" w:tplc="04070019" w:tentative="1">
+      <w:start w:val="1"/>
+      <w:numFmt w:val="lowerLetter"/>
+      <w:lvlText w:val="%8."/>
+      <w:lvlJc w:val="left"/>
+      <w:pPr>
+        <w:ind w:left="6120" w:hanging="360"/>
+      </w:pPr>
+    </w:lvl>
+    <w:lvl w:ilvl="8" w:tplc="0407001B" w:tentative="1">
+      <w:start w:val="1"/>
+      <w:numFmt w:val="lowerRoman"/>
+      <w:lvlText w:val="%9."/>
+      <w:lvlJc w:val="right"/>
+      <w:pPr>
+        <w:ind w:left="6840" w:hanging="180"/>
       </w:pPr>
     </w:lvl>
   </w:abstractNum>
@@ -699,16 +3963,28 @@
     <w:abstractNumId w:val="0"/>
   </w:num>
   <w:num w:numId="3">
-    <w:abstractNumId w:val="2"/>
+    <w:abstractNumId w:val="3"/>
   </w:num>
   <w:num w:numId="4">
+    <w:abstractNumId w:val="8"/>
+  </w:num>
+  <w:num w:numId="5">
     <w:abstractNumId w:val="5"/>
   </w:num>
-  <w:num w:numId="5">
+  <w:num w:numId="6">
     <w:abstractNumId w:val="4"/>
   </w:num>
-  <w:num w:numId="6">
-    <w:abstractNumId w:val="3"/>
+  <w:num w:numId="7">
+    <w:abstractNumId w:val="6"/>
+  </w:num>
+  <w:num w:numId="8">
+    <w:abstractNumId w:val="9"/>
+  </w:num>
+  <w:num w:numId="9">
+    <w:abstractNumId w:val="7"/>
+  </w:num>
+  <w:num w:numId="10">
+    <w:abstractNumId w:val="2"/>
   </w:num>
 </w:numbering>
 </file>
@@ -1788,6 +5064,18 @@
       <w:contextualSpacing/>
     </w:pPr>
   </w:style>
+  <w:style w:type="character" w:styleId="NichtaufgelsteErwhnung">
+    <w:name w:val="Unresolved Mention"/>
+    <w:basedOn w:val="Absatz-Standardschriftart"/>
+    <w:uiPriority w:val="99"/>
+    <w:semiHidden/>
+    <w:unhideWhenUsed/>
+    <w:rsid w:val="005D6CB0"/>
+    <w:rPr>
+      <w:color w:val="605E5C"/>
+      <w:shd w:val="clear" w:color="auto" w:fill="E1DFDD"/>
+    </w:rPr>
+  </w:style>
 </w:styles>
 </file>
 

</xml_diff>